<commit_message>
update report: done ui & report 6, not done use case and diagrams
</commit_message>
<xml_diff>
--- a/doc/Tuan/Deploy.docx
+++ b/doc/Tuan/Deploy.docx
@@ -1,6 +1,6 @@
 
 <file path=word/document.xml><?xml version="1.0" encoding="utf-8"?>
-<w:document xmlns:ve="http://schemas.openxmlformats.org/markup-compatibility/2006" xmlns:o="urn:schemas-microsoft-com:office:office" xmlns:r="http://schemas.openxmlformats.org/officeDocument/2006/relationships" xmlns:m="http://schemas.openxmlformats.org/officeDocument/2006/math" xmlns:v="urn:schemas-microsoft-com:vml" xmlns:wp="http://schemas.openxmlformats.org/drawingml/2006/wordprocessingDrawing" xmlns:w10="urn:schemas-microsoft-com:office:word" xmlns:w="http://schemas.openxmlformats.org/wordprocessingml/2006/main" xmlns:wne="http://schemas.microsoft.com/office/word/2006/wordml">
+<w:document xmlns:wpc="http://schemas.microsoft.com/office/word/2010/wordprocessingCanvas" xmlns:mc="http://schemas.openxmlformats.org/markup-compatibility/2006" xmlns:o="urn:schemas-microsoft-com:office:office" xmlns:r="http://schemas.openxmlformats.org/officeDocument/2006/relationships" xmlns:m="http://schemas.openxmlformats.org/officeDocument/2006/math" xmlns:v="urn:schemas-microsoft-com:vml" xmlns:wp14="http://schemas.microsoft.com/office/word/2010/wordprocessingDrawing" xmlns:wp="http://schemas.openxmlformats.org/drawingml/2006/wordprocessingDrawing" xmlns:w10="urn:schemas-microsoft-com:office:word" xmlns:w="http://schemas.openxmlformats.org/wordprocessingml/2006/main" xmlns:w14="http://schemas.microsoft.com/office/word/2010/wordml" xmlns:w15="http://schemas.microsoft.com/office/word/2012/wordml" xmlns:wpg="http://schemas.microsoft.com/office/word/2010/wordprocessingGroup" xmlns:wpi="http://schemas.microsoft.com/office/word/2010/wordprocessingInk" xmlns:wne="http://schemas.microsoft.com/office/word/2006/wordml" xmlns:wps="http://schemas.microsoft.com/office/word/2010/wordprocessingShape" mc:Ignorable="w14 w15 wp14">
   <w:body>
     <w:p>
       <w:pPr>
@@ -310,15 +310,15 @@
           <w:szCs w:val="24"/>
           <w:lang w:eastAsia="zh-CN"/>
         </w:rPr>
-        <w:t>Web Server: Int</w:t>
-      </w:r>
-      <w:r>
-        <w:rPr>
-          <w:rFonts w:eastAsia="Times New Roman" w:cs="Times New Roman"/>
-          <w:szCs w:val="24"/>
-          <w:lang w:eastAsia="zh-CN"/>
-        </w:rPr>
-        <w:t>ernet Information System – IIS 7</w:t>
+        <w:t xml:space="preserve">Web Server: </w:t>
+      </w:r>
+      <w:r>
+        <w:rPr>
+          <w:rFonts w:eastAsia="Times New Roman" w:cs="Times New Roman"/>
+          <w:szCs w:val="24"/>
+          <w:lang w:val="en-US" w:eastAsia="zh-CN"/>
+        </w:rPr>
+        <w:t>Apache tomcat, version 7.0 and above</w:t>
       </w:r>
       <w:r>
         <w:rPr>
@@ -349,6 +349,27 @@
       </w:pPr>
       <w:r>
         <w:rPr>
+          <w:rFonts w:eastAsia="Times New Roman" w:cs="Times New Roman"/>
+          <w:szCs w:val="24"/>
+          <w:lang w:val="en-US" w:eastAsia="zh-CN"/>
+        </w:rPr>
+        <w:t>JDK version: 1.7 and above</w:t>
+      </w:r>
+    </w:p>
+    <w:p>
+      <w:pPr>
+        <w:pStyle w:val="ListParagraph"/>
+        <w:numPr>
+          <w:ilvl w:val="0"/>
+          <w:numId w:val="1"/>
+        </w:numPr>
+        <w:rPr>
+          <w:szCs w:val="24"/>
+          <w:lang w:val="en-US"/>
+        </w:rPr>
+      </w:pPr>
+      <w:r>
+        <w:rPr>
           <w:szCs w:val="24"/>
         </w:rPr>
         <w:t>Operating system: Windows</w:t>
@@ -370,7 +391,27 @@
         <w:rPr>
           <w:szCs w:val="24"/>
         </w:rPr>
-        <w:t>, or above</w:t>
+        <w:t xml:space="preserve"> and </w:t>
+      </w:r>
+      <w:r>
+        <w:rPr>
+          <w:szCs w:val="24"/>
+        </w:rPr>
+        <w:t>above</w:t>
+      </w:r>
+      <w:r>
+        <w:rPr>
+          <w:szCs w:val="24"/>
+          <w:lang w:val="en-US"/>
+        </w:rPr>
+        <w:t>, or</w:t>
+      </w:r>
+      <w:r>
+        <w:rPr>
+          <w:szCs w:val="24"/>
+          <w:lang w:val="en-US"/>
+        </w:rPr>
+        <w:t xml:space="preserve"> Ubuntu Linux 10.04 and above</w:t>
       </w:r>
     </w:p>
     <w:p>
@@ -400,7 +441,14 @@
           <w:szCs w:val="24"/>
           <w:lang w:val="en-US"/>
         </w:rPr>
-        <w:t>08 Express, or above</w:t>
+        <w:t xml:space="preserve">08 Express and </w:t>
+      </w:r>
+      <w:r>
+        <w:rPr>
+          <w:szCs w:val="24"/>
+          <w:lang w:val="en-US"/>
+        </w:rPr>
+        <w:t>above</w:t>
       </w:r>
       <w:r>
         <w:rPr>
@@ -549,20 +597,9 @@
         <w:rPr>
           <w:rFonts w:eastAsia="Times New Roman" w:cs="Times New Roman"/>
           <w:szCs w:val="24"/>
-          <w:lang w:eastAsia="zh-CN"/>
-        </w:rPr>
-        <w:t>E:\Capstone\capstone-ors\trunk\ORS\out\artifacts</w:t>
-      </w:r>
-      <w:r>
-        <w:rPr>
-          <w:rFonts w:eastAsia="Times New Roman" w:cs="Times New Roman"/>
-          <w:szCs w:val="24"/>
           <w:lang w:val="en-US" w:eastAsia="zh-CN"/>
         </w:rPr>
-        <w:t>\</w:t>
-      </w:r>
-      <w:r>
-        <w:t xml:space="preserve"> </w:t>
+        <w:t>C:\Deploy (Windows) or /home/</w:t>
       </w:r>
       <w:proofErr w:type="spellStart"/>
       <w:r>
@@ -571,9 +608,35 @@
           <w:szCs w:val="24"/>
           <w:lang w:val="en-US" w:eastAsia="zh-CN"/>
         </w:rPr>
-        <w:t>ORS_war_exploded</w:t>
+        <w:t>ubuntu</w:t>
       </w:r>
       <w:proofErr w:type="spellEnd"/>
+      <w:r>
+        <w:rPr>
+          <w:rFonts w:eastAsia="Times New Roman" w:cs="Times New Roman"/>
+          <w:szCs w:val="24"/>
+          <w:lang w:val="en-US" w:eastAsia="zh-CN"/>
+        </w:rPr>
+        <w:t>/</w:t>
+      </w:r>
+      <w:proofErr w:type="spellStart"/>
+      <w:r>
+        <w:rPr>
+          <w:rFonts w:eastAsia="Times New Roman" w:cs="Times New Roman"/>
+          <w:szCs w:val="24"/>
+          <w:lang w:val="en-US" w:eastAsia="zh-CN"/>
+        </w:rPr>
+        <w:t>ORS_war_explode</w:t>
+      </w:r>
+      <w:proofErr w:type="spellEnd"/>
+      <w:r>
+        <w:rPr>
+          <w:rFonts w:eastAsia="Times New Roman" w:cs="Times New Roman"/>
+          <w:szCs w:val="24"/>
+          <w:lang w:val="en-US" w:eastAsia="zh-CN"/>
+        </w:rPr>
+        <w:t xml:space="preserve"> (Linux)</w:t>
+      </w:r>
     </w:p>
     <w:p>
       <w:pPr>
@@ -582,41 +645,22 @@
           <w:tab w:val="left" w:pos="3540"/>
         </w:tabs>
         <w:spacing w:after="0" w:line="259" w:lineRule="auto"/>
-        <w:ind w:left="1080" w:firstLine="0"/>
+        <w:ind w:left="0" w:firstLine="0"/>
         <w:jc w:val="left"/>
         <w:rPr>
           <w:rFonts w:eastAsia="Times New Roman" w:cs="Times New Roman"/>
           <w:szCs w:val="24"/>
-          <w:lang w:eastAsia="zh-CN"/>
-        </w:rPr>
-      </w:pPr>
-    </w:p>
-    <w:p>
-      <w:pPr>
-        <w:pStyle w:val="ListParagraph"/>
-        <w:tabs>
-          <w:tab w:val="left" w:pos="3540"/>
-        </w:tabs>
-        <w:spacing w:after="0" w:line="259" w:lineRule="auto"/>
-        <w:ind w:left="1080" w:firstLine="0"/>
-        <w:jc w:val="left"/>
-        <w:rPr>
-          <w:rFonts w:eastAsia="Times New Roman" w:cs="Times New Roman"/>
-          <w:szCs w:val="24"/>
           <w:lang w:val="en-US" w:eastAsia="zh-CN"/>
         </w:rPr>
       </w:pPr>
       <w:r>
         <w:rPr>
-          <w:rFonts w:eastAsia="Times New Roman" w:cs="Times New Roman"/>
           <w:noProof/>
-          <w:szCs w:val="24"/>
-          <w:lang w:eastAsia="vi-VN"/>
         </w:rPr>
         <w:drawing>
-          <wp:inline distT="0" distB="0" distL="0" distR="0">
-            <wp:extent cx="5731510" cy="2058041"/>
-            <wp:effectExtent l="19050" t="0" r="2540" b="0"/>
+          <wp:inline distT="0" distB="0" distL="0" distR="0" wp14:anchorId="6A62FE78" wp14:editId="526E7173">
+            <wp:extent cx="5587547" cy="3943350"/>
+            <wp:effectExtent l="0" t="0" r="0" b="0"/>
             <wp:docPr id="1" name="Picture 1"/>
             <wp:cNvGraphicFramePr>
               <a:graphicFrameLocks xmlns:a="http://schemas.openxmlformats.org/drawingml/2006/main" noChangeAspect="1"/>
@@ -625,33 +669,23 @@
               <a:graphicData uri="http://schemas.openxmlformats.org/drawingml/2006/picture">
                 <pic:pic xmlns:pic="http://schemas.openxmlformats.org/drawingml/2006/picture">
                   <pic:nvPicPr>
-                    <pic:cNvPr id="0" name="Picture 1"/>
-                    <pic:cNvPicPr>
-                      <a:picLocks noChangeAspect="1" noChangeArrowheads="1"/>
-                    </pic:cNvPicPr>
+                    <pic:cNvPr id="1" name=""/>
+                    <pic:cNvPicPr/>
                   </pic:nvPicPr>
                   <pic:blipFill>
-                    <a:blip r:embed="rId5" cstate="print"/>
-                    <a:srcRect/>
+                    <a:blip r:embed="rId5"/>
                     <a:stretch>
                       <a:fillRect/>
                     </a:stretch>
                   </pic:blipFill>
-                  <pic:spPr bwMode="auto">
+                  <pic:spPr>
                     <a:xfrm>
                       <a:off x="0" y="0"/>
-                      <a:ext cx="5731510" cy="2058041"/>
+                      <a:ext cx="5589180" cy="3944503"/>
                     </a:xfrm>
                     <a:prstGeom prst="rect">
                       <a:avLst/>
                     </a:prstGeom>
-                    <a:noFill/>
-                    <a:ln w="9525">
-                      <a:noFill/>
-                      <a:miter lim="800000"/>
-                      <a:headEnd/>
-                      <a:tailEnd/>
-                    </a:ln>
                   </pic:spPr>
                 </pic:pic>
               </a:graphicData>
@@ -663,22 +697,6 @@
     <w:p>
       <w:pPr>
         <w:pStyle w:val="ListParagraph"/>
-        <w:tabs>
-          <w:tab w:val="left" w:pos="3540"/>
-        </w:tabs>
-        <w:spacing w:after="0" w:line="259" w:lineRule="auto"/>
-        <w:ind w:left="1080" w:firstLine="0"/>
-        <w:jc w:val="left"/>
-        <w:rPr>
-          <w:rFonts w:eastAsia="Times New Roman" w:cs="Times New Roman"/>
-          <w:szCs w:val="24"/>
-          <w:lang w:val="en-US" w:eastAsia="zh-CN"/>
-        </w:rPr>
-      </w:pPr>
-    </w:p>
-    <w:p>
-      <w:pPr>
-        <w:pStyle w:val="ListParagraph"/>
         <w:keepNext/>
         <w:jc w:val="center"/>
         <w:rPr>
@@ -730,7 +748,7 @@
           <w:noProof/>
           <w:szCs w:val="24"/>
         </w:rPr>
-        <w:t>158</w:t>
+        <w:t>1</w:t>
       </w:r>
       <w:r>
         <w:rPr>
@@ -759,6 +777,62 @@
       </w:r>
       <w:bookmarkEnd w:id="3"/>
       <w:bookmarkEnd w:id="4"/>
+      <w:r>
+        <w:rPr>
+          <w:rFonts w:eastAsia="Times New Roman" w:cs="Arial"/>
+          <w:b/>
+          <w:szCs w:val="24"/>
+          <w:lang w:val="en-US"/>
+        </w:rPr>
+        <w:t xml:space="preserve"> (Windows)</w:t>
+      </w:r>
+    </w:p>
+    <w:p/>
+    <w:p>
+      <w:pPr>
+        <w:keepNext/>
+      </w:pPr>
+      <w:r>
+        <w:rPr>
+          <w:noProof/>
+        </w:rPr>
+        <w:lastRenderedPageBreak/>
+        <w:drawing>
+          <wp:inline distT="0" distB="0" distL="0" distR="0" wp14:anchorId="54665994" wp14:editId="758772C8">
+            <wp:extent cx="5731510" cy="3009265"/>
+            <wp:effectExtent l="0" t="0" r="0" b="0"/>
+            <wp:docPr id="2" name="Picture 2"/>
+            <wp:cNvGraphicFramePr>
+              <a:graphicFrameLocks xmlns:a="http://schemas.openxmlformats.org/drawingml/2006/main" noChangeAspect="1"/>
+            </wp:cNvGraphicFramePr>
+            <a:graphic xmlns:a="http://schemas.openxmlformats.org/drawingml/2006/main">
+              <a:graphicData uri="http://schemas.openxmlformats.org/drawingml/2006/picture">
+                <pic:pic xmlns:pic="http://schemas.openxmlformats.org/drawingml/2006/picture">
+                  <pic:nvPicPr>
+                    <pic:cNvPr id="1" name=""/>
+                    <pic:cNvPicPr/>
+                  </pic:nvPicPr>
+                  <pic:blipFill>
+                    <a:blip r:embed="rId6"/>
+                    <a:stretch>
+                      <a:fillRect/>
+                    </a:stretch>
+                  </pic:blipFill>
+                  <pic:spPr>
+                    <a:xfrm>
+                      <a:off x="0" y="0"/>
+                      <a:ext cx="5731510" cy="3009265"/>
+                    </a:xfrm>
+                    <a:prstGeom prst="rect">
+                      <a:avLst/>
+                    </a:prstGeom>
+                  </pic:spPr>
+                </pic:pic>
+              </a:graphicData>
+            </a:graphic>
+          </wp:inline>
+        </w:drawing>
+      </w:r>
     </w:p>
     <w:p>
       <w:pPr>
@@ -772,6 +846,98 @@
           <w:lang w:val="en-US"/>
         </w:rPr>
       </w:pPr>
+      <w:r>
+        <w:rPr>
+          <w:rFonts w:eastAsia="Times New Roman" w:cs="Arial"/>
+          <w:b/>
+          <w:szCs w:val="24"/>
+        </w:rPr>
+        <w:t xml:space="preserve">Figure </w:t>
+      </w:r>
+      <w:r>
+        <w:rPr>
+          <w:rFonts w:eastAsia="Times New Roman" w:cs="Arial"/>
+          <w:b/>
+          <w:szCs w:val="24"/>
+        </w:rPr>
+        <w:fldChar w:fldCharType="begin"/>
+      </w:r>
+      <w:r>
+        <w:rPr>
+          <w:rFonts w:eastAsia="Times New Roman" w:cs="Arial"/>
+          <w:b/>
+          <w:szCs w:val="24"/>
+        </w:rPr>
+        <w:instrText xml:space="preserve"> SEQ Figure \* ARABIC </w:instrText>
+      </w:r>
+      <w:r>
+        <w:rPr>
+          <w:rFonts w:eastAsia="Times New Roman" w:cs="Arial"/>
+          <w:b/>
+          <w:szCs w:val="24"/>
+        </w:rPr>
+        <w:fldChar w:fldCharType="separate"/>
+      </w:r>
+      <w:r>
+        <w:rPr>
+          <w:rFonts w:eastAsia="Times New Roman" w:cs="Arial"/>
+          <w:b/>
+          <w:szCs w:val="24"/>
+        </w:rPr>
+        <w:t>2</w:t>
+      </w:r>
+      <w:r>
+        <w:rPr>
+          <w:rFonts w:eastAsia="Times New Roman" w:cs="Arial"/>
+          <w:b/>
+          <w:szCs w:val="24"/>
+        </w:rPr>
+        <w:fldChar w:fldCharType="end"/>
+      </w:r>
+      <w:r>
+        <w:rPr>
+          <w:rFonts w:eastAsia="Times New Roman" w:cs="Arial"/>
+          <w:b/>
+          <w:szCs w:val="24"/>
+          <w:lang w:val="en-US"/>
+        </w:rPr>
+        <w:t xml:space="preserve">: </w:t>
+      </w:r>
+      <w:r>
+        <w:rPr>
+          <w:rFonts w:eastAsia="Times New Roman" w:cs="Arial"/>
+          <w:b/>
+          <w:szCs w:val="24"/>
+        </w:rPr>
+        <w:t>Extract Deployment Package</w:t>
+      </w:r>
+      <w:r>
+        <w:rPr>
+          <w:rFonts w:eastAsia="Times New Roman" w:cs="Arial"/>
+          <w:b/>
+          <w:szCs w:val="24"/>
+          <w:lang w:val="en-US"/>
+        </w:rPr>
+        <w:t xml:space="preserve"> (</w:t>
+      </w:r>
+      <w:r>
+        <w:rPr>
+          <w:rFonts w:eastAsia="Times New Roman" w:cs="Arial"/>
+          <w:b/>
+          <w:szCs w:val="24"/>
+          <w:lang w:val="en-US"/>
+        </w:rPr>
+        <w:t>Linux</w:t>
+      </w:r>
+      <w:r>
+        <w:rPr>
+          <w:rFonts w:eastAsia="Times New Roman" w:cs="Arial"/>
+          <w:b/>
+          <w:szCs w:val="24"/>
+          <w:lang w:val="en-US"/>
+        </w:rPr>
+        <w:t>)</w:t>
+      </w:r>
     </w:p>
     <w:p>
       <w:pPr>
@@ -856,11 +1022,10 @@
           <w:rFonts w:eastAsia="Times New Roman" w:cs="Times New Roman"/>
           <w:noProof/>
           <w:szCs w:val="24"/>
-          <w:lang w:eastAsia="vi-VN"/>
-        </w:rPr>
-        <w:lastRenderedPageBreak/>
+          <w:lang w:val="en-US" w:eastAsia="en-US"/>
+        </w:rPr>
         <w:drawing>
-          <wp:inline distT="0" distB="0" distL="0" distR="0">
+          <wp:inline distT="0" distB="0" distL="0" distR="0" wp14:anchorId="38570B40" wp14:editId="7E5768E4">
             <wp:extent cx="5572760" cy="4477385"/>
             <wp:effectExtent l="19050" t="0" r="8890" b="0"/>
             <wp:docPr id="4" name="Picture 4"/>
@@ -877,7 +1042,7 @@
                     </pic:cNvPicPr>
                   </pic:nvPicPr>
                   <pic:blipFill>
-                    <a:blip r:embed="rId6" cstate="print"/>
+                    <a:blip r:embed="rId7" cstate="print"/>
                     <a:srcRect/>
                     <a:stretch>
                       <a:fillRect/>
@@ -946,6 +1111,7 @@
           <w:szCs w:val="24"/>
           <w:lang w:eastAsia="zh-CN"/>
         </w:rPr>
+        <w:lastRenderedPageBreak/>
         <w:t>Open “</w:t>
       </w:r>
       <w:r>
@@ -1025,10 +1191,10 @@
           <w:b/>
           <w:noProof/>
           <w:szCs w:val="24"/>
-          <w:lang w:eastAsia="vi-VN"/>
+          <w:lang w:val="en-US" w:eastAsia="en-US"/>
         </w:rPr>
         <w:drawing>
-          <wp:inline distT="0" distB="0" distL="0" distR="0">
+          <wp:inline distT="0" distB="0" distL="0" distR="0" wp14:anchorId="7A600070" wp14:editId="4FFDD494">
             <wp:extent cx="5731510" cy="2979397"/>
             <wp:effectExtent l="19050" t="0" r="2540" b="0"/>
             <wp:docPr id="7" name="Picture 7"/>
@@ -1045,7 +1211,7 @@
                     </pic:cNvPicPr>
                   </pic:nvPicPr>
                   <pic:blipFill>
-                    <a:blip r:embed="rId7" cstate="print"/>
+                    <a:blip r:embed="rId8" cstate="print"/>
                     <a:srcRect/>
                     <a:stretch>
                       <a:fillRect/>
@@ -1143,7 +1309,7 @@
           <w:noProof/>
           <w:szCs w:val="24"/>
         </w:rPr>
-        <w:t>160</w:t>
+        <w:t>3</w:t>
       </w:r>
       <w:r>
         <w:rPr>
@@ -1233,7 +1399,6 @@
           <w:sz w:val="24"/>
           <w:szCs w:val="24"/>
         </w:rPr>
-        <w:lastRenderedPageBreak/>
         <w:t>Server configuration</w:t>
       </w:r>
     </w:p>
@@ -1259,16 +1424,16 @@
         <w:rPr>
           <w:rFonts w:eastAsia="Times New Roman" w:cs="Times New Roman"/>
           <w:szCs w:val="24"/>
-          <w:lang w:eastAsia="zh-CN"/>
-        </w:rPr>
-        <w:t>Open the Internet Information System Manager</w:t>
+          <w:lang w:val="en-US" w:eastAsia="zh-CN"/>
+        </w:rPr>
+        <w:t>Check the Java and Tomcat version if meeting the minimum requirement version</w:t>
       </w:r>
     </w:p>
     <w:p>
       <w:pPr>
         <w:pStyle w:val="ListParagraph"/>
         <w:numPr>
-          <w:ilvl w:val="0"/>
+          <w:ilvl w:val="1"/>
           <w:numId w:val="1"/>
         </w:numPr>
         <w:tabs>
@@ -1286,35 +1451,74 @@
         <w:rPr>
           <w:rFonts w:eastAsia="Times New Roman" w:cs="Times New Roman"/>
           <w:szCs w:val="24"/>
-          <w:lang w:eastAsia="zh-CN"/>
-        </w:rPr>
-        <w:t>Change the .NET Framework version to 4.0</w:t>
-      </w:r>
-    </w:p>
-    <w:p>
-      <w:pPr>
-        <w:pStyle w:val="ListParagraph"/>
+          <w:lang w:val="en-US" w:eastAsia="zh-CN"/>
+        </w:rPr>
+        <w:t>On Windows:</w:t>
+      </w:r>
+    </w:p>
+    <w:p>
+      <w:pPr>
+        <w:pStyle w:val="ListParagraph"/>
+        <w:numPr>
+          <w:ilvl w:val="2"/>
+          <w:numId w:val="1"/>
+        </w:numPr>
         <w:tabs>
           <w:tab w:val="left" w:pos="3540"/>
         </w:tabs>
         <w:spacing w:after="0" w:line="259" w:lineRule="auto"/>
-        <w:ind w:left="1080" w:firstLine="0"/>
         <w:jc w:val="left"/>
         <w:rPr>
           <w:rFonts w:eastAsia="Times New Roman" w:cs="Times New Roman"/>
           <w:szCs w:val="24"/>
+          <w:lang w:eastAsia="zh-CN"/>
+        </w:rPr>
+      </w:pPr>
+      <w:r>
+        <w:rPr>
+          <w:rFonts w:eastAsia="Times New Roman" w:cs="Times New Roman"/>
+          <w:szCs w:val="24"/>
           <w:lang w:val="en-US" w:eastAsia="zh-CN"/>
         </w:rPr>
-      </w:pPr>
-    </w:p>
-    <w:p>
-      <w:pPr>
-        <w:pStyle w:val="ListParagraph"/>
+        <w:t>Go to Tomcat Home folder, type input ‘</w:t>
+      </w:r>
+      <w:r>
+        <w:rPr>
+          <w:rFonts w:ascii="Consolas" w:hAnsi="Consolas" w:cs="Consolas"/>
+          <w:sz w:val="21"/>
+          <w:szCs w:val="21"/>
+          <w:shd w:val="clear" w:color="auto" w:fill="FFFFFF"/>
+        </w:rPr>
+        <w:t>java.exe -cp lib\catalina.jar org.apache.catalina.util.ServerInf</w:t>
+      </w:r>
+      <w:r>
+        <w:rPr>
+          <w:rFonts w:ascii="Consolas" w:hAnsi="Consolas" w:cs="Consolas"/>
+          <w:sz w:val="21"/>
+          <w:szCs w:val="21"/>
+          <w:shd w:val="clear" w:color="auto" w:fill="FFFFFF"/>
+          <w:lang w:val="en-US"/>
+        </w:rPr>
+        <w:t>o'</w:t>
+      </w:r>
+      <w:r>
+        <w:rPr>
+          <w:lang w:val="en-US"/>
+        </w:rPr>
+        <w:t xml:space="preserve"> and enter for Tomcat version</w:t>
+      </w:r>
+    </w:p>
+    <w:p>
+      <w:pPr>
+        <w:pStyle w:val="ListParagraph"/>
+        <w:numPr>
+          <w:ilvl w:val="2"/>
+          <w:numId w:val="1"/>
+        </w:numPr>
         <w:tabs>
           <w:tab w:val="left" w:pos="3540"/>
         </w:tabs>
         <w:spacing w:after="0" w:line="259" w:lineRule="auto"/>
-        <w:ind w:left="1080" w:firstLine="0"/>
         <w:jc w:val="left"/>
         <w:rPr>
           <w:rFonts w:eastAsia="Times New Roman" w:cs="Times New Roman"/>
@@ -1322,15 +1526,196 @@
           <w:lang w:eastAsia="zh-CN"/>
         </w:rPr>
       </w:pPr>
-    </w:p>
-    <w:p>
-      <w:pPr>
-        <w:pStyle w:val="ListParagraph"/>
+      <w:r>
+        <w:rPr>
+          <w:rFonts w:eastAsia="Times New Roman" w:cs="Times New Roman"/>
+          <w:szCs w:val="24"/>
+          <w:lang w:val="en-US" w:eastAsia="zh-CN"/>
+        </w:rPr>
+        <w:t xml:space="preserve">Enter </w:t>
+      </w:r>
+      <w:r>
+        <w:rPr>
+          <w:rFonts w:eastAsia="Times New Roman" w:cs="Times New Roman"/>
+          <w:szCs w:val="24"/>
+          <w:lang w:val="en-US" w:eastAsia="zh-CN"/>
+        </w:rPr>
+        <w:t>‘</w:t>
+      </w:r>
+      <w:r>
+        <w:rPr>
+          <w:rFonts w:ascii="Consolas" w:hAnsi="Consolas" w:cs="Consolas"/>
+          <w:sz w:val="21"/>
+          <w:szCs w:val="21"/>
+          <w:shd w:val="clear" w:color="auto" w:fill="FFFFFF"/>
+        </w:rPr>
+        <w:t>java.exe –version'</w:t>
+      </w:r>
+      <w:r>
+        <w:rPr>
+          <w:rFonts w:ascii="Consolas" w:hAnsi="Consolas" w:cs="Consolas"/>
+          <w:sz w:val="21"/>
+          <w:szCs w:val="21"/>
+          <w:shd w:val="clear" w:color="auto" w:fill="FFFFFF"/>
+          <w:lang w:val="en-US"/>
+        </w:rPr>
+        <w:t xml:space="preserve"> </w:t>
+      </w:r>
+      <w:r>
+        <w:rPr>
+          <w:lang w:val="en-US"/>
+        </w:rPr>
+        <w:t xml:space="preserve">for </w:t>
+      </w:r>
+      <w:r>
+        <w:rPr>
+          <w:lang w:val="en-US"/>
+        </w:rPr>
+        <w:t>java version</w:t>
+      </w:r>
+    </w:p>
+    <w:p>
+      <w:pPr>
         <w:tabs>
           <w:tab w:val="left" w:pos="3540"/>
         </w:tabs>
         <w:spacing w:after="0" w:line="259" w:lineRule="auto"/>
-        <w:ind w:left="1080" w:firstLine="0"/>
+        <w:rPr>
+          <w:rFonts w:eastAsia="Times New Roman" w:cs="Times New Roman"/>
+          <w:szCs w:val="24"/>
+          <w:lang w:eastAsia="zh-CN"/>
+        </w:rPr>
+      </w:pPr>
+      <w:r>
+        <w:rPr>
+          <w:noProof/>
+        </w:rPr>
+        <w:drawing>
+          <wp:inline distT="0" distB="0" distL="0" distR="0" wp14:anchorId="4E683C3D" wp14:editId="079FC92E">
+            <wp:extent cx="5731510" cy="1571625"/>
+            <wp:effectExtent l="0" t="0" r="0" b="0"/>
+            <wp:docPr id="3" name="Picture 3"/>
+            <wp:cNvGraphicFramePr>
+              <a:graphicFrameLocks xmlns:a="http://schemas.openxmlformats.org/drawingml/2006/main" noChangeAspect="1"/>
+            </wp:cNvGraphicFramePr>
+            <a:graphic xmlns:a="http://schemas.openxmlformats.org/drawingml/2006/main">
+              <a:graphicData uri="http://schemas.openxmlformats.org/drawingml/2006/picture">
+                <pic:pic xmlns:pic="http://schemas.openxmlformats.org/drawingml/2006/picture">
+                  <pic:nvPicPr>
+                    <pic:cNvPr id="1" name=""/>
+                    <pic:cNvPicPr/>
+                  </pic:nvPicPr>
+                  <pic:blipFill>
+                    <a:blip r:embed="rId9"/>
+                    <a:stretch>
+                      <a:fillRect/>
+                    </a:stretch>
+                  </pic:blipFill>
+                  <pic:spPr>
+                    <a:xfrm>
+                      <a:off x="0" y="0"/>
+                      <a:ext cx="5731510" cy="1571625"/>
+                    </a:xfrm>
+                    <a:prstGeom prst="rect">
+                      <a:avLst/>
+                    </a:prstGeom>
+                  </pic:spPr>
+                </pic:pic>
+              </a:graphicData>
+            </a:graphic>
+          </wp:inline>
+        </w:drawing>
+      </w:r>
+    </w:p>
+    <w:p>
+      <w:pPr>
+        <w:keepNext/>
+        <w:jc w:val="center"/>
+        <w:rPr>
+          <w:rFonts w:eastAsia="Times New Roman" w:cs="Arial"/>
+          <w:b/>
+          <w:szCs w:val="24"/>
+        </w:rPr>
+      </w:pPr>
+      <w:bookmarkStart w:id="8" w:name="_Toc405577842"/>
+      <w:r>
+        <w:rPr>
+          <w:rFonts w:eastAsia="Times New Roman" w:cs="Arial"/>
+          <w:b/>
+          <w:szCs w:val="24"/>
+        </w:rPr>
+        <w:t xml:space="preserve">Figure </w:t>
+      </w:r>
+      <w:r>
+        <w:rPr>
+          <w:rFonts w:eastAsia="Times New Roman" w:cs="Arial"/>
+          <w:b/>
+          <w:szCs w:val="24"/>
+        </w:rPr>
+        <w:fldChar w:fldCharType="begin"/>
+      </w:r>
+      <w:r>
+        <w:rPr>
+          <w:rFonts w:eastAsia="Times New Roman" w:cs="Arial"/>
+          <w:b/>
+          <w:szCs w:val="24"/>
+        </w:rPr>
+        <w:instrText xml:space="preserve"> SEQ Figure \* ARABIC </w:instrText>
+      </w:r>
+      <w:r>
+        <w:rPr>
+          <w:rFonts w:eastAsia="Times New Roman" w:cs="Arial"/>
+          <w:b/>
+          <w:szCs w:val="24"/>
+        </w:rPr>
+        <w:fldChar w:fldCharType="separate"/>
+      </w:r>
+      <w:r>
+        <w:rPr>
+          <w:rFonts w:eastAsia="Times New Roman" w:cs="Arial"/>
+          <w:b/>
+          <w:noProof/>
+          <w:szCs w:val="24"/>
+        </w:rPr>
+        <w:t>4</w:t>
+      </w:r>
+      <w:r>
+        <w:rPr>
+          <w:rFonts w:eastAsia="Times New Roman" w:cs="Arial"/>
+          <w:b/>
+          <w:szCs w:val="24"/>
+        </w:rPr>
+        <w:fldChar w:fldCharType="end"/>
+      </w:r>
+      <w:r>
+        <w:rPr>
+          <w:rFonts w:eastAsia="Times New Roman" w:cs="Arial"/>
+          <w:b/>
+          <w:szCs w:val="24"/>
+        </w:rPr>
+        <w:t>: Configure Server</w:t>
+      </w:r>
+      <w:bookmarkEnd w:id="8"/>
+      <w:r>
+        <w:rPr>
+          <w:rFonts w:eastAsia="Times New Roman" w:cs="Arial"/>
+          <w:b/>
+          <w:szCs w:val="24"/>
+        </w:rPr>
+        <w:t xml:space="preserve"> (Windows)</w:t>
+      </w:r>
+    </w:p>
+    <w:p>
+      <w:pPr>
+        <w:pStyle w:val="ListParagraph"/>
+        <w:numPr>
+          <w:ilvl w:val="1"/>
+          <w:numId w:val="1"/>
+        </w:numPr>
+        <w:tabs>
+          <w:tab w:val="left" w:pos="3540"/>
+        </w:tabs>
+        <w:spacing w:after="0" w:line="259" w:lineRule="auto"/>
         <w:jc w:val="left"/>
         <w:rPr>
           <w:rFonts w:eastAsia="Times New Roman" w:cs="Times New Roman"/>
@@ -1338,20 +1723,233 @@
           <w:lang w:eastAsia="zh-CN"/>
         </w:rPr>
       </w:pPr>
-    </w:p>
-    <w:p>
-      <w:pPr>
-        <w:pStyle w:val="ListParagraph"/>
+      <w:r>
+        <w:rPr>
+          <w:rFonts w:eastAsia="Times New Roman" w:cs="Times New Roman"/>
+          <w:szCs w:val="24"/>
+          <w:lang w:val="en-US" w:eastAsia="zh-CN"/>
+        </w:rPr>
+        <w:t>On Windows:</w:t>
+      </w:r>
+    </w:p>
+    <w:p>
+      <w:pPr>
+        <w:pStyle w:val="ListParagraph"/>
+        <w:numPr>
+          <w:ilvl w:val="2"/>
+          <w:numId w:val="1"/>
+        </w:numPr>
+        <w:tabs>
+          <w:tab w:val="left" w:pos="3540"/>
+        </w:tabs>
+        <w:spacing w:after="0" w:line="259" w:lineRule="auto"/>
+        <w:jc w:val="left"/>
+        <w:rPr>
+          <w:rFonts w:eastAsia="Times New Roman" w:cs="Times New Roman"/>
+          <w:szCs w:val="24"/>
+          <w:lang w:eastAsia="zh-CN"/>
+        </w:rPr>
+      </w:pPr>
+      <w:r>
+        <w:rPr>
+          <w:rFonts w:eastAsia="Times New Roman" w:cs="Times New Roman"/>
+          <w:szCs w:val="24"/>
+          <w:lang w:val="en-US" w:eastAsia="zh-CN"/>
+        </w:rPr>
+        <w:t>Go to Tomcat</w:t>
+      </w:r>
+      <w:r>
+        <w:rPr>
+          <w:rFonts w:eastAsia="Times New Roman" w:cs="Times New Roman"/>
+          <w:szCs w:val="24"/>
+          <w:lang w:val="en-US" w:eastAsia="zh-CN"/>
+        </w:rPr>
+        <w:t xml:space="preserve"> User (/</w:t>
+      </w:r>
+      <w:proofErr w:type="spellStart"/>
+      <w:r>
+        <w:rPr>
+          <w:rFonts w:eastAsia="Times New Roman" w:cs="Times New Roman"/>
+          <w:szCs w:val="24"/>
+          <w:lang w:val="en-US" w:eastAsia="zh-CN"/>
+        </w:rPr>
+        <w:t>usr</w:t>
+      </w:r>
+      <w:proofErr w:type="spellEnd"/>
+      <w:r>
+        <w:rPr>
+          <w:rFonts w:eastAsia="Times New Roman" w:cs="Times New Roman"/>
+          <w:szCs w:val="24"/>
+          <w:lang w:val="en-US" w:eastAsia="zh-CN"/>
+        </w:rPr>
+        <w:t>/share/tomcat7)</w:t>
+      </w:r>
+      <w:r>
+        <w:rPr>
+          <w:rFonts w:eastAsia="Times New Roman" w:cs="Times New Roman"/>
+          <w:szCs w:val="24"/>
+          <w:lang w:val="en-US" w:eastAsia="zh-CN"/>
+        </w:rPr>
+        <w:t xml:space="preserve"> </w:t>
+      </w:r>
+      <w:r>
+        <w:rPr>
+          <w:rFonts w:eastAsia="Times New Roman" w:cs="Times New Roman"/>
+          <w:szCs w:val="24"/>
+          <w:lang w:val="en-US" w:eastAsia="zh-CN"/>
+        </w:rPr>
+        <w:t xml:space="preserve">Share </w:t>
+      </w:r>
+      <w:r>
+        <w:rPr>
+          <w:rFonts w:eastAsia="Times New Roman" w:cs="Times New Roman"/>
+          <w:szCs w:val="24"/>
+          <w:lang w:val="en-US" w:eastAsia="zh-CN"/>
+        </w:rPr>
+        <w:t>folder, type input ‘</w:t>
+      </w:r>
+      <w:r>
+        <w:rPr>
+          <w:rFonts w:ascii="Consolas" w:hAnsi="Consolas" w:cs="Consolas"/>
+          <w:sz w:val="21"/>
+          <w:szCs w:val="21"/>
+          <w:shd w:val="clear" w:color="auto" w:fill="FFFFFF"/>
+        </w:rPr>
+        <w:t>java -cp lib/catalina.jar org.apache.catalina.util.ServerInfo</w:t>
+      </w:r>
+      <w:r>
+        <w:rPr>
+          <w:rFonts w:ascii="Consolas" w:hAnsi="Consolas" w:cs="Consolas"/>
+          <w:sz w:val="21"/>
+          <w:szCs w:val="21"/>
+          <w:shd w:val="clear" w:color="auto" w:fill="FFFFFF"/>
+          <w:lang w:val="en-US"/>
+        </w:rPr>
+        <w:t>'</w:t>
+      </w:r>
+      <w:r>
+        <w:rPr>
+          <w:lang w:val="en-US"/>
+        </w:rPr>
+        <w:t xml:space="preserve"> and enter for Tomcat version</w:t>
+      </w:r>
+    </w:p>
+    <w:p>
+      <w:pPr>
+        <w:pStyle w:val="ListParagraph"/>
+        <w:numPr>
+          <w:ilvl w:val="2"/>
+          <w:numId w:val="1"/>
+        </w:numPr>
+        <w:tabs>
+          <w:tab w:val="left" w:pos="3540"/>
+        </w:tabs>
+        <w:spacing w:after="0" w:line="259" w:lineRule="auto"/>
+        <w:jc w:val="left"/>
+        <w:rPr>
+          <w:rFonts w:eastAsia="Times New Roman" w:cs="Times New Roman"/>
+          <w:szCs w:val="24"/>
+          <w:lang w:eastAsia="zh-CN"/>
+        </w:rPr>
+      </w:pPr>
+      <w:r>
+        <w:rPr>
+          <w:rFonts w:eastAsia="Times New Roman" w:cs="Times New Roman"/>
+          <w:szCs w:val="24"/>
+          <w:lang w:val="en-US" w:eastAsia="zh-CN"/>
+        </w:rPr>
+        <w:t>Enter ‘</w:t>
+      </w:r>
+      <w:r>
+        <w:rPr>
+          <w:rFonts w:ascii="Consolas" w:hAnsi="Consolas" w:cs="Consolas"/>
+          <w:sz w:val="21"/>
+          <w:szCs w:val="21"/>
+          <w:shd w:val="clear" w:color="auto" w:fill="FFFFFF"/>
+        </w:rPr>
+        <w:t>java.exe –version'</w:t>
+      </w:r>
+      <w:r>
+        <w:rPr>
+          <w:rFonts w:ascii="Consolas" w:hAnsi="Consolas" w:cs="Consolas"/>
+          <w:sz w:val="21"/>
+          <w:szCs w:val="21"/>
+          <w:shd w:val="clear" w:color="auto" w:fill="FFFFFF"/>
+          <w:lang w:val="en-US"/>
+        </w:rPr>
+        <w:t xml:space="preserve"> </w:t>
+      </w:r>
+      <w:r>
+        <w:rPr>
+          <w:lang w:val="en-US"/>
+        </w:rPr>
+        <w:t>for java version</w:t>
+      </w:r>
+    </w:p>
+    <w:p>
+      <w:pPr>
+        <w:tabs>
+          <w:tab w:val="left" w:pos="3540"/>
+        </w:tabs>
+        <w:spacing w:after="0" w:line="259" w:lineRule="auto"/>
+        <w:rPr>
+          <w:rFonts w:eastAsia="Times New Roman" w:cs="Times New Roman"/>
+          <w:szCs w:val="24"/>
+          <w:lang w:eastAsia="zh-CN"/>
+        </w:rPr>
+      </w:pPr>
+      <w:r>
+        <w:rPr>
+          <w:noProof/>
+        </w:rPr>
+        <w:lastRenderedPageBreak/>
+        <w:drawing>
+          <wp:inline distT="0" distB="0" distL="0" distR="0" wp14:anchorId="195FACBC" wp14:editId="16064464">
+            <wp:extent cx="5731510" cy="2260600"/>
+            <wp:effectExtent l="0" t="0" r="0" b="0"/>
+            <wp:docPr id="6" name="Picture 6"/>
+            <wp:cNvGraphicFramePr>
+              <a:graphicFrameLocks xmlns:a="http://schemas.openxmlformats.org/drawingml/2006/main" noChangeAspect="1"/>
+            </wp:cNvGraphicFramePr>
+            <a:graphic xmlns:a="http://schemas.openxmlformats.org/drawingml/2006/main">
+              <a:graphicData uri="http://schemas.openxmlformats.org/drawingml/2006/picture">
+                <pic:pic xmlns:pic="http://schemas.openxmlformats.org/drawingml/2006/picture">
+                  <pic:nvPicPr>
+                    <pic:cNvPr id="1" name=""/>
+                    <pic:cNvPicPr/>
+                  </pic:nvPicPr>
+                  <pic:blipFill>
+                    <a:blip r:embed="rId10"/>
+                    <a:stretch>
+                      <a:fillRect/>
+                    </a:stretch>
+                  </pic:blipFill>
+                  <pic:spPr>
+                    <a:xfrm>
+                      <a:off x="0" y="0"/>
+                      <a:ext cx="5731510" cy="2260600"/>
+                    </a:xfrm>
+                    <a:prstGeom prst="rect">
+                      <a:avLst/>
+                    </a:prstGeom>
+                  </pic:spPr>
+                </pic:pic>
+              </a:graphicData>
+            </a:graphic>
+          </wp:inline>
+        </w:drawing>
+      </w:r>
+    </w:p>
+    <w:p>
+      <w:pPr>
         <w:keepNext/>
-        <w:ind w:left="1080" w:firstLine="0"/>
         <w:jc w:val="center"/>
         <w:rPr>
-          <w:rFonts w:eastAsia="Times New Roman" w:cs="Arial"/>
-          <w:b/>
-          <w:szCs w:val="24"/>
-        </w:rPr>
-      </w:pPr>
-      <w:bookmarkStart w:id="8" w:name="_Toc405577842"/>
+          <w:rFonts w:eastAsia="Times New Roman" w:cs="Times New Roman"/>
+          <w:szCs w:val="24"/>
+          <w:lang w:eastAsia="zh-CN"/>
+        </w:rPr>
+      </w:pPr>
       <w:r>
         <w:rPr>
           <w:rFonts w:eastAsia="Times New Roman" w:cs="Arial"/>
@@ -1391,7 +1989,7 @@
           <w:noProof/>
           <w:szCs w:val="24"/>
         </w:rPr>
-        <w:t>161</w:t>
+        <w:t>4</w:t>
       </w:r>
       <w:r>
         <w:rPr>
@@ -1409,9 +2007,82 @@
         </w:rPr>
         <w:t>: Configure Server</w:t>
       </w:r>
-      <w:bookmarkEnd w:id="8"/>
-    </w:p>
-    <w:p/>
+      <w:r>
+        <w:rPr>
+          <w:rFonts w:eastAsia="Times New Roman" w:cs="Arial"/>
+          <w:b/>
+          <w:szCs w:val="24"/>
+        </w:rPr>
+        <w:t xml:space="preserve"> (</w:t>
+      </w:r>
+      <w:r>
+        <w:rPr>
+          <w:rFonts w:eastAsia="Times New Roman" w:cs="Arial"/>
+          <w:b/>
+          <w:szCs w:val="24"/>
+        </w:rPr>
+        <w:t>Linux</w:t>
+      </w:r>
+      <w:r>
+        <w:rPr>
+          <w:rFonts w:eastAsia="Times New Roman" w:cs="Arial"/>
+          <w:b/>
+          <w:szCs w:val="24"/>
+        </w:rPr>
+        <w:t>)</w:t>
+      </w:r>
+      <w:r>
+        <w:rPr>
+          <w:rFonts w:eastAsia="Times New Roman" w:cs="Times New Roman"/>
+          <w:szCs w:val="24"/>
+          <w:lang w:eastAsia="zh-CN"/>
+        </w:rPr>
+        <w:t xml:space="preserve"> </w:t>
+      </w:r>
+    </w:p>
+    <w:p>
+      <w:pPr>
+        <w:pStyle w:val="ListParagraph"/>
+        <w:numPr>
+          <w:ilvl w:val="1"/>
+          <w:numId w:val="1"/>
+        </w:numPr>
+        <w:tabs>
+          <w:tab w:val="left" w:pos="3540"/>
+        </w:tabs>
+        <w:spacing w:after="0" w:line="259" w:lineRule="auto"/>
+        <w:jc w:val="left"/>
+        <w:rPr>
+          <w:rFonts w:eastAsia="Times New Roman" w:cs="Times New Roman"/>
+          <w:szCs w:val="24"/>
+          <w:lang w:eastAsia="zh-CN"/>
+        </w:rPr>
+      </w:pPr>
+      <w:r>
+        <w:rPr>
+          <w:rFonts w:eastAsia="Times New Roman" w:cs="Times New Roman"/>
+          <w:szCs w:val="24"/>
+          <w:lang w:val="en-US" w:eastAsia="zh-CN"/>
+        </w:rPr>
+        <w:t>On Windows:</w:t>
+      </w:r>
+      <w:r>
+        <w:rPr>
+          <w:rFonts w:eastAsia="Times New Roman" w:cs="Times New Roman"/>
+          <w:szCs w:val="24"/>
+          <w:lang w:val="en-US" w:eastAsia="zh-CN"/>
+        </w:rPr>
+        <w:t xml:space="preserve"> If the server configuration does not meet minimum requirement, reinstall the Java and Tomcat</w:t>
+      </w:r>
+      <w:r>
+        <w:rPr>
+          <w:rFonts w:eastAsia="Times New Roman" w:cs="Times New Roman"/>
+          <w:szCs w:val="24"/>
+          <w:lang w:eastAsia="zh-CN"/>
+        </w:rPr>
+        <w:t xml:space="preserve"> </w:t>
+      </w:r>
+    </w:p>
     <w:p>
       <w:pPr>
         <w:pStyle w:val="Heading4"/>
@@ -1478,6 +2149,14 @@
         <w:rPr>
           <w:rFonts w:eastAsia="Times New Roman" w:cs="Times New Roman"/>
           <w:szCs w:val="24"/>
+          <w:lang w:val="en-US" w:eastAsia="zh-CN"/>
+        </w:rPr>
+        <w:t>‘WEB-INF\classes\</w:t>
+      </w:r>
+      <w:r>
+        <w:rPr>
+          <w:rFonts w:eastAsia="Times New Roman" w:cs="Times New Roman"/>
+          <w:szCs w:val="24"/>
           <w:lang w:eastAsia="zh-CN"/>
         </w:rPr>
         <w:t>hibernate.cfg.</w:t>
@@ -1494,19 +2173,34 @@
         <w:rPr>
           <w:rFonts w:eastAsia="Times New Roman" w:cs="Times New Roman"/>
           <w:szCs w:val="24"/>
-          <w:lang w:eastAsia="zh-CN"/>
-        </w:rPr>
-        <w:t xml:space="preserve"> with your data</w:t>
+          <w:lang w:val="en-US" w:eastAsia="zh-CN"/>
+        </w:rPr>
+        <w:t>’</w:t>
+      </w:r>
+      <w:r>
+        <w:rPr>
+          <w:rFonts w:eastAsia="Times New Roman" w:cs="Times New Roman"/>
+          <w:szCs w:val="24"/>
+          <w:lang w:eastAsia="zh-CN"/>
+        </w:rPr>
+        <w:t xml:space="preserve"> with </w:t>
+      </w:r>
+      <w:r>
+        <w:rPr>
+          <w:rFonts w:eastAsia="Times New Roman" w:cs="Times New Roman"/>
+          <w:szCs w:val="24"/>
+          <w:lang w:val="en-US" w:eastAsia="zh-CN"/>
+        </w:rPr>
+        <w:t>installed sql server connection string</w:t>
       </w:r>
     </w:p>
     <w:p>
       <w:r>
         <w:rPr>
           <w:noProof/>
-          <w:lang w:val="vi-VN" w:eastAsia="vi-VN"/>
         </w:rPr>
         <w:drawing>
-          <wp:inline distT="0" distB="0" distL="0" distR="0">
+          <wp:inline distT="0" distB="0" distL="0" distR="0" wp14:anchorId="57D11066" wp14:editId="0A6F02B5">
             <wp:extent cx="5731510" cy="2763631"/>
             <wp:effectExtent l="19050" t="0" r="2540" b="0"/>
             <wp:docPr id="10" name="Picture 10"/>
@@ -1523,7 +2217,7 @@
                     </pic:cNvPicPr>
                   </pic:nvPicPr>
                   <pic:blipFill>
-                    <a:blip r:embed="rId8" cstate="print"/>
+                    <a:blip r:embed="rId11" cstate="print"/>
                     <a:srcRect/>
                     <a:stretch>
                       <a:fillRect/>
@@ -1603,7 +2297,7 @@
           <w:noProof/>
           <w:szCs w:val="24"/>
         </w:rPr>
-        <w:t>160</w:t>
+        <w:t>5</w:t>
       </w:r>
       <w:r>
         <w:rPr>
@@ -1621,7 +2315,6 @@
         </w:rPr>
         <w:t xml:space="preserve">: </w:t>
       </w:r>
-      <w:proofErr w:type="spellStart"/>
       <w:r>
         <w:rPr>
           <w:rFonts w:eastAsia="Times New Roman" w:cs="Arial"/>
@@ -1631,27 +2324,24 @@
         </w:rPr>
         <w:t>Config</w:t>
       </w:r>
-      <w:proofErr w:type="spellEnd"/>
-      <w:r>
-        <w:rPr>
-          <w:rFonts w:eastAsia="Times New Roman" w:cs="Arial"/>
-          <w:b/>
-          <w:szCs w:val="24"/>
-          <w:lang w:val="en-US"/>
-        </w:rPr>
-        <w:t xml:space="preserve"> </w:t>
-      </w:r>
-      <w:proofErr w:type="spellStart"/>
-      <w:r>
-        <w:rPr>
-          <w:rFonts w:eastAsia="Times New Roman" w:cs="Arial"/>
-          <w:b/>
-          <w:szCs w:val="24"/>
-          <w:lang w:val="en-US"/>
-        </w:rPr>
-        <w:t>hibernate.cfg.xml</w:t>
-      </w:r>
-      <w:proofErr w:type="spellEnd"/>
+      <w:r>
+        <w:rPr>
+          <w:rFonts w:eastAsia="Times New Roman" w:cs="Arial"/>
+          <w:b/>
+          <w:szCs w:val="24"/>
+          <w:lang w:val="en-US"/>
+        </w:rPr>
+        <w:t>ure</w:t>
+      </w:r>
+      <w:r>
+        <w:rPr>
+          <w:rFonts w:eastAsia="Times New Roman" w:cs="Arial"/>
+          <w:b/>
+          <w:szCs w:val="24"/>
+          <w:lang w:val="en-US"/>
+        </w:rPr>
+        <w:t xml:space="preserve"> hibernate.cfg.xml</w:t>
+      </w:r>
     </w:p>
     <w:p/>
     <w:p>
@@ -1680,19 +2370,53 @@
         </w:rPr>
         <w:t xml:space="preserve"> folder</w:t>
       </w:r>
+      <w:r>
+        <w:rPr>
+          <w:lang w:val="en-US"/>
+        </w:rPr>
+        <w:t xml:space="preserve"> to Tomcat Home -&gt; </w:t>
+      </w:r>
+      <w:proofErr w:type="spellStart"/>
+      <w:r>
+        <w:rPr>
+          <w:lang w:val="en-US"/>
+        </w:rPr>
+        <w:t>webapps</w:t>
+      </w:r>
+      <w:proofErr w:type="spellEnd"/>
+      <w:r>
+        <w:rPr>
+          <w:lang w:val="en-US"/>
+        </w:rPr>
+        <w:t xml:space="preserve"> -&gt; ROOT folder</w:t>
+      </w:r>
+    </w:p>
+    <w:p>
+      <w:pPr>
+        <w:pStyle w:val="ListParagraph"/>
+        <w:numPr>
+          <w:ilvl w:val="1"/>
+          <w:numId w:val="1"/>
+        </w:numPr>
+      </w:pPr>
+      <w:r>
+        <w:rPr>
+          <w:lang w:val="en-US"/>
+        </w:rPr>
+        <w:t>On Windows:</w:t>
+      </w:r>
     </w:p>
     <w:p>
       <w:r>
         <w:rPr>
           <w:noProof/>
-          <w:lang w:val="vi-VN" w:eastAsia="vi-VN"/>
         </w:rPr>
         <w:lastRenderedPageBreak/>
         <w:drawing>
-          <wp:inline distT="0" distB="0" distL="0" distR="0">
-            <wp:extent cx="5727700" cy="3985260"/>
-            <wp:effectExtent l="19050" t="0" r="6350" b="0"/>
-            <wp:docPr id="13" name="Picture 13" descr="C:\Users\ASUS\Desktop\1.jpg"/>
+          <wp:inline distT="0" distB="0" distL="0" distR="0" wp14:anchorId="66AB095A" wp14:editId="2E4AF02C">
+            <wp:extent cx="5731510" cy="4035425"/>
+            <wp:effectExtent l="0" t="0" r="0" b="0"/>
+            <wp:docPr id="8" name="Picture 8"/>
             <wp:cNvGraphicFramePr>
               <a:graphicFrameLocks xmlns:a="http://schemas.openxmlformats.org/drawingml/2006/main" noChangeAspect="1"/>
             </wp:cNvGraphicFramePr>
@@ -1700,33 +2424,23 @@
               <a:graphicData uri="http://schemas.openxmlformats.org/drawingml/2006/picture">
                 <pic:pic xmlns:pic="http://schemas.openxmlformats.org/drawingml/2006/picture">
                   <pic:nvPicPr>
-                    <pic:cNvPr id="0" name="Picture 13" descr="C:\Users\ASUS\Desktop\1.jpg"/>
-                    <pic:cNvPicPr>
-                      <a:picLocks noChangeAspect="1" noChangeArrowheads="1"/>
-                    </pic:cNvPicPr>
+                    <pic:cNvPr id="1" name=""/>
+                    <pic:cNvPicPr/>
                   </pic:nvPicPr>
                   <pic:blipFill>
-                    <a:blip r:embed="rId9" cstate="print"/>
-                    <a:srcRect/>
+                    <a:blip r:embed="rId12"/>
                     <a:stretch>
                       <a:fillRect/>
                     </a:stretch>
                   </pic:blipFill>
-                  <pic:spPr bwMode="auto">
+                  <pic:spPr>
                     <a:xfrm>
                       <a:off x="0" y="0"/>
-                      <a:ext cx="5727700" cy="3985260"/>
+                      <a:ext cx="5731510" cy="4035425"/>
                     </a:xfrm>
                     <a:prstGeom prst="rect">
                       <a:avLst/>
                     </a:prstGeom>
-                    <a:noFill/>
-                    <a:ln w="9525">
-                      <a:noFill/>
-                      <a:miter lim="800000"/>
-                      <a:headEnd/>
-                      <a:tailEnd/>
-                    </a:ln>
                   </pic:spPr>
                 </pic:pic>
               </a:graphicData>
@@ -1786,7 +2500,7 @@
           <w:noProof/>
           <w:szCs w:val="24"/>
         </w:rPr>
-        <w:t>160</w:t>
+        <w:t>6</w:t>
       </w:r>
       <w:r>
         <w:rPr>
@@ -1849,14 +2563,34 @@
         </w:rPr>
         <w:t>older</w:t>
       </w:r>
-    </w:p>
-    <w:p/>
-    <w:p/>
+      <w:r>
+        <w:rPr>
+          <w:rFonts w:eastAsia="Times New Roman" w:cs="Arial"/>
+          <w:b/>
+          <w:szCs w:val="24"/>
+          <w:lang w:val="en-US"/>
+        </w:rPr>
+        <w:t xml:space="preserve"> (Windows)</w:t>
+      </w:r>
+    </w:p>
+    <w:p>
+      <w:pPr>
+        <w:pStyle w:val="ListParagraph"/>
+        <w:keepNext/>
+        <w:jc w:val="center"/>
+        <w:rPr>
+          <w:rFonts w:eastAsia="Times New Roman" w:cs="Arial"/>
+          <w:b/>
+          <w:szCs w:val="24"/>
+          <w:lang w:val="en-US"/>
+        </w:rPr>
+      </w:pPr>
+    </w:p>
     <w:p>
       <w:pPr>
         <w:pStyle w:val="ListParagraph"/>
         <w:numPr>
-          <w:ilvl w:val="0"/>
+          <w:ilvl w:val="1"/>
           <w:numId w:val="1"/>
         </w:numPr>
       </w:pPr>
@@ -1864,20 +2598,45 @@
         <w:rPr>
           <w:lang w:val="en-US"/>
         </w:rPr>
-        <w:t>Run server</w:t>
-      </w:r>
+        <w:t>On</w:t>
+      </w:r>
+      <w:r>
+        <w:rPr>
+          <w:lang w:val="en-US"/>
+        </w:rPr>
+        <w:t xml:space="preserve"> Linux</w:t>
+      </w:r>
+      <w:r>
+        <w:rPr>
+          <w:lang w:val="en-US"/>
+        </w:rPr>
+        <w:t>:</w:t>
+      </w:r>
+      <w:r>
+        <w:rPr>
+          <w:lang w:val="en-US"/>
+        </w:rPr>
+        <w:t xml:space="preserve"> Note: change the permission of deployment package after deploy to enable uploading</w:t>
+      </w:r>
+      <w:r>
+        <w:rPr>
+          <w:lang w:val="en-US"/>
+        </w:rPr>
+        <w:t xml:space="preserve"> image to server</w:t>
+      </w:r>
+      <w:bookmarkStart w:id="9" w:name="_GoBack"/>
+      <w:bookmarkEnd w:id="9"/>
     </w:p>
     <w:p>
       <w:r>
         <w:rPr>
           <w:noProof/>
-          <w:lang w:val="vi-VN" w:eastAsia="vi-VN"/>
         </w:rPr>
         <w:drawing>
-          <wp:inline distT="0" distB="0" distL="0" distR="0">
-            <wp:extent cx="5727700" cy="3691890"/>
-            <wp:effectExtent l="19050" t="0" r="6350" b="0"/>
-            <wp:docPr id="14" name="Picture 14" descr="C:\Users\ASUS\Desktop\2.jpg"/>
+          <wp:inline distT="0" distB="0" distL="0" distR="0" wp14:anchorId="0721128D" wp14:editId="120D10C9">
+            <wp:extent cx="5731510" cy="779145"/>
+            <wp:effectExtent l="0" t="0" r="0" b="0"/>
+            <wp:docPr id="9" name="Picture 9"/>
             <wp:cNvGraphicFramePr>
               <a:graphicFrameLocks xmlns:a="http://schemas.openxmlformats.org/drawingml/2006/main" noChangeAspect="1"/>
             </wp:cNvGraphicFramePr>
@@ -1885,33 +2644,23 @@
               <a:graphicData uri="http://schemas.openxmlformats.org/drawingml/2006/picture">
                 <pic:pic xmlns:pic="http://schemas.openxmlformats.org/drawingml/2006/picture">
                   <pic:nvPicPr>
-                    <pic:cNvPr id="0" name="Picture 14" descr="C:\Users\ASUS\Desktop\2.jpg"/>
-                    <pic:cNvPicPr>
-                      <a:picLocks noChangeAspect="1" noChangeArrowheads="1"/>
-                    </pic:cNvPicPr>
+                    <pic:cNvPr id="1" name=""/>
+                    <pic:cNvPicPr/>
                   </pic:nvPicPr>
                   <pic:blipFill>
-                    <a:blip r:embed="rId10" cstate="print"/>
-                    <a:srcRect/>
+                    <a:blip r:embed="rId13"/>
                     <a:stretch>
                       <a:fillRect/>
                     </a:stretch>
                   </pic:blipFill>
-                  <pic:spPr bwMode="auto">
+                  <pic:spPr>
                     <a:xfrm>
                       <a:off x="0" y="0"/>
-                      <a:ext cx="5727700" cy="3691890"/>
+                      <a:ext cx="5731510" cy="779145"/>
                     </a:xfrm>
                     <a:prstGeom prst="rect">
                       <a:avLst/>
                     </a:prstGeom>
-                    <a:noFill/>
-                    <a:ln w="9525">
-                      <a:noFill/>
-                      <a:miter lim="800000"/>
-                      <a:headEnd/>
-                      <a:tailEnd/>
-                    </a:ln>
                   </pic:spPr>
                 </pic:pic>
               </a:graphicData>
@@ -1938,7 +2687,6 @@
           <w:b/>
           <w:szCs w:val="24"/>
         </w:rPr>
-        <w:lastRenderedPageBreak/>
         <w:t xml:space="preserve">Figure </w:t>
       </w:r>
       <w:r>
@@ -1972,7 +2720,7 @@
           <w:noProof/>
           <w:szCs w:val="24"/>
         </w:rPr>
-        <w:t>160</w:t>
+        <w:t>6</w:t>
       </w:r>
       <w:r>
         <w:rPr>
@@ -1997,22 +2745,104 @@
           <w:szCs w:val="24"/>
           <w:lang w:val="en-US"/>
         </w:rPr>
-        <w:t>Run Server</w:t>
+        <w:t>Copy Unpacked Folder (</w:t>
+      </w:r>
+      <w:r>
+        <w:rPr>
+          <w:rFonts w:eastAsia="Times New Roman" w:cs="Arial"/>
+          <w:b/>
+          <w:szCs w:val="24"/>
+          <w:lang w:val="en-US"/>
+        </w:rPr>
+        <w:t>Linux</w:t>
+      </w:r>
+      <w:r>
+        <w:rPr>
+          <w:rFonts w:eastAsia="Times New Roman" w:cs="Arial"/>
+          <w:b/>
+          <w:szCs w:val="24"/>
+          <w:lang w:val="en-US"/>
+        </w:rPr>
+        <w:t>)</w:t>
       </w:r>
     </w:p>
     <w:p/>
-    <w:p/>
+    <w:p>
+      <w:pPr>
+        <w:pStyle w:val="ListParagraph"/>
+        <w:numPr>
+          <w:ilvl w:val="0"/>
+          <w:numId w:val="1"/>
+        </w:numPr>
+      </w:pPr>
+      <w:r>
+        <w:rPr>
+          <w:lang w:val="en-US"/>
+        </w:rPr>
+        <w:t>Restart</w:t>
+      </w:r>
+      <w:r>
+        <w:rPr>
+          <w:lang w:val="en-US"/>
+        </w:rPr>
+        <w:t xml:space="preserve"> server</w:t>
+      </w:r>
+    </w:p>
+    <w:p>
+      <w:pPr>
+        <w:pStyle w:val="ListParagraph"/>
+        <w:numPr>
+          <w:ilvl w:val="1"/>
+          <w:numId w:val="1"/>
+        </w:numPr>
+      </w:pPr>
+      <w:r>
+        <w:rPr>
+          <w:lang w:val="en-US"/>
+        </w:rPr>
+        <w:t>Windows: run command</w:t>
+      </w:r>
+    </w:p>
+    <w:p>
+      <w:pPr>
+        <w:pStyle w:val="ListParagraph"/>
+        <w:numPr>
+          <w:ilvl w:val="2"/>
+          <w:numId w:val="1"/>
+        </w:numPr>
+      </w:pPr>
+      <w:r>
+        <w:rPr>
+          <w:lang w:val="en-US"/>
+        </w:rPr>
+        <w:t>net stop tomcat7</w:t>
+      </w:r>
+    </w:p>
+    <w:p>
+      <w:pPr>
+        <w:pStyle w:val="ListParagraph"/>
+        <w:numPr>
+          <w:ilvl w:val="2"/>
+          <w:numId w:val="1"/>
+        </w:numPr>
+      </w:pPr>
+      <w:r>
+        <w:rPr>
+          <w:lang w:val="en-US"/>
+        </w:rPr>
+        <w:t>net start tomcat7</w:t>
+      </w:r>
+    </w:p>
     <w:p>
       <w:r>
         <w:rPr>
           <w:noProof/>
-          <w:lang w:val="vi-VN" w:eastAsia="vi-VN"/>
         </w:rPr>
         <w:drawing>
-          <wp:inline distT="0" distB="0" distL="0" distR="0">
-            <wp:extent cx="5727700" cy="3390265"/>
-            <wp:effectExtent l="19050" t="0" r="6350" b="0"/>
-            <wp:docPr id="15" name="Picture 15" descr="C:\Users\ASUS\Desktop\3.jpg"/>
+          <wp:inline distT="0" distB="0" distL="0" distR="0" wp14:anchorId="1EB67950" wp14:editId="7DA43B25">
+            <wp:extent cx="5731510" cy="824230"/>
+            <wp:effectExtent l="0" t="0" r="0" b="0"/>
+            <wp:docPr id="11" name="Picture 11"/>
             <wp:cNvGraphicFramePr>
               <a:graphicFrameLocks xmlns:a="http://schemas.openxmlformats.org/drawingml/2006/main" noChangeAspect="1"/>
             </wp:cNvGraphicFramePr>
@@ -2020,33 +2850,23 @@
               <a:graphicData uri="http://schemas.openxmlformats.org/drawingml/2006/picture">
                 <pic:pic xmlns:pic="http://schemas.openxmlformats.org/drawingml/2006/picture">
                   <pic:nvPicPr>
-                    <pic:cNvPr id="0" name="Picture 15" descr="C:\Users\ASUS\Desktop\3.jpg"/>
-                    <pic:cNvPicPr>
-                      <a:picLocks noChangeAspect="1" noChangeArrowheads="1"/>
-                    </pic:cNvPicPr>
+                    <pic:cNvPr id="1" name=""/>
+                    <pic:cNvPicPr/>
                   </pic:nvPicPr>
                   <pic:blipFill>
-                    <a:blip r:embed="rId11" cstate="print"/>
-                    <a:srcRect/>
+                    <a:blip r:embed="rId14"/>
                     <a:stretch>
                       <a:fillRect/>
                     </a:stretch>
                   </pic:blipFill>
-                  <pic:spPr bwMode="auto">
+                  <pic:spPr>
                     <a:xfrm>
                       <a:off x="0" y="0"/>
-                      <a:ext cx="5727700" cy="3390265"/>
+                      <a:ext cx="5731510" cy="824230"/>
                     </a:xfrm>
                     <a:prstGeom prst="rect">
                       <a:avLst/>
                     </a:prstGeom>
-                    <a:noFill/>
-                    <a:ln w="9525">
-                      <a:noFill/>
-                      <a:miter lim="800000"/>
-                      <a:headEnd/>
-                      <a:tailEnd/>
-                    </a:ln>
                   </pic:spPr>
                 </pic:pic>
               </a:graphicData>
@@ -2058,8 +2878,116 @@
     <w:p>
       <w:pPr>
         <w:pStyle w:val="ListParagraph"/>
+        <w:keepNext/>
+        <w:jc w:val="center"/>
+        <w:rPr>
+          <w:rFonts w:eastAsia="Times New Roman" w:cs="Arial"/>
+          <w:b/>
+          <w:szCs w:val="24"/>
+          <w:lang w:val="en-US"/>
+        </w:rPr>
+      </w:pPr>
+      <w:r>
+        <w:rPr>
+          <w:rFonts w:eastAsia="Times New Roman" w:cs="Arial"/>
+          <w:b/>
+          <w:szCs w:val="24"/>
+        </w:rPr>
+        <w:t xml:space="preserve">Figure </w:t>
+      </w:r>
+      <w:r>
+        <w:rPr>
+          <w:rFonts w:eastAsia="Times New Roman" w:cs="Arial"/>
+          <w:b/>
+          <w:szCs w:val="24"/>
+        </w:rPr>
+        <w:fldChar w:fldCharType="begin"/>
+      </w:r>
+      <w:r>
+        <w:rPr>
+          <w:rFonts w:eastAsia="Times New Roman" w:cs="Arial"/>
+          <w:b/>
+          <w:szCs w:val="24"/>
+        </w:rPr>
+        <w:instrText xml:space="preserve"> SEQ Figure \* ARABIC </w:instrText>
+      </w:r>
+      <w:r>
+        <w:rPr>
+          <w:rFonts w:eastAsia="Times New Roman" w:cs="Arial"/>
+          <w:b/>
+          <w:szCs w:val="24"/>
+        </w:rPr>
+        <w:fldChar w:fldCharType="separate"/>
+      </w:r>
+      <w:r>
+        <w:rPr>
+          <w:rFonts w:eastAsia="Times New Roman" w:cs="Arial"/>
+          <w:b/>
+          <w:noProof/>
+          <w:szCs w:val="24"/>
+        </w:rPr>
+        <w:t>7</w:t>
+      </w:r>
+      <w:r>
+        <w:rPr>
+          <w:rFonts w:eastAsia="Times New Roman" w:cs="Arial"/>
+          <w:b/>
+          <w:szCs w:val="24"/>
+        </w:rPr>
+        <w:fldChar w:fldCharType="end"/>
+      </w:r>
+      <w:r>
+        <w:rPr>
+          <w:rFonts w:eastAsia="Times New Roman" w:cs="Arial"/>
+          <w:b/>
+          <w:szCs w:val="24"/>
+        </w:rPr>
+        <w:t xml:space="preserve">: </w:t>
+      </w:r>
+      <w:r>
+        <w:rPr>
+          <w:rFonts w:eastAsia="Times New Roman" w:cs="Arial"/>
+          <w:b/>
+          <w:szCs w:val="24"/>
+          <w:lang w:val="en-US"/>
+        </w:rPr>
+        <w:t>Restart</w:t>
+      </w:r>
+      <w:r>
+        <w:rPr>
+          <w:rFonts w:eastAsia="Times New Roman" w:cs="Arial"/>
+          <w:b/>
+          <w:szCs w:val="24"/>
+          <w:lang w:val="en-US"/>
+        </w:rPr>
+        <w:t xml:space="preserve"> Server</w:t>
+      </w:r>
+      <w:r>
+        <w:rPr>
+          <w:rFonts w:eastAsia="Times New Roman" w:cs="Arial"/>
+          <w:b/>
+          <w:szCs w:val="24"/>
+          <w:lang w:val="en-US"/>
+        </w:rPr>
+        <w:t xml:space="preserve"> </w:t>
+      </w:r>
+      <w:r>
+        <w:rPr>
+          <w:rFonts w:eastAsia="Times New Roman" w:cs="Arial"/>
+          <w:b/>
+          <w:szCs w:val="24"/>
+          <w:lang w:val="en-US"/>
+        </w:rPr>
+        <w:t>(Linux)</w:t>
+      </w:r>
+    </w:p>
+    <w:p/>
+    <w:p/>
+    <w:p>
+      <w:pPr>
+        <w:pStyle w:val="ListParagraph"/>
         <w:numPr>
-          <w:ilvl w:val="0"/>
+          <w:ilvl w:val="1"/>
           <w:numId w:val="1"/>
         </w:numPr>
       </w:pPr>
@@ -2067,42 +2995,41 @@
         <w:rPr>
           <w:lang w:val="en-US"/>
         </w:rPr>
-        <w:t xml:space="preserve">Open </w:t>
-      </w:r>
-      <w:hyperlink r:id="rId12" w:history="1">
-        <w:r>
-          <w:rPr>
-            <w:rStyle w:val="Hyperlink"/>
-            <w:lang w:val="en-US"/>
-          </w:rPr>
-          <w:t>http://localhost:8080/manager/html</w:t>
-        </w:r>
-      </w:hyperlink>
-      <w:r>
-        <w:rPr>
-          <w:lang w:val="en-US"/>
-        </w:rPr>
-        <w:t xml:space="preserve"> to check status</w:t>
-      </w:r>
-    </w:p>
-    <w:p>
-      <w:pPr>
-        <w:pStyle w:val="ListParagraph"/>
-        <w:ind w:left="1080" w:firstLine="0"/>
-        <w:rPr>
-          <w:lang w:val="en-US"/>
-        </w:rPr>
-      </w:pPr>
+        <w:lastRenderedPageBreak/>
+        <w:t>Linux</w:t>
+      </w:r>
+      <w:r>
+        <w:rPr>
+          <w:lang w:val="en-US"/>
+        </w:rPr>
+        <w:t>: run command</w:t>
+      </w:r>
+    </w:p>
+    <w:p>
+      <w:pPr>
+        <w:pStyle w:val="ListParagraph"/>
+        <w:numPr>
+          <w:ilvl w:val="2"/>
+          <w:numId w:val="1"/>
+        </w:numPr>
+      </w:pPr>
+      <w:r>
+        <w:rPr>
+          <w:lang w:val="en-US"/>
+        </w:rPr>
+        <w:t>service tomcat7 restart</w:t>
+      </w:r>
+    </w:p>
+    <w:p>
       <w:r>
         <w:rPr>
           <w:noProof/>
-          <w:lang w:eastAsia="vi-VN"/>
         </w:rPr>
         <w:drawing>
-          <wp:inline distT="0" distB="0" distL="0" distR="0">
-            <wp:extent cx="5731510" cy="3149509"/>
-            <wp:effectExtent l="19050" t="0" r="2540" b="0"/>
-            <wp:docPr id="19" name="Picture 19"/>
+          <wp:inline distT="0" distB="0" distL="0" distR="0" wp14:anchorId="0BFEAD84" wp14:editId="54358E86">
+            <wp:extent cx="5731510" cy="627380"/>
+            <wp:effectExtent l="0" t="0" r="0" b="0"/>
+            <wp:docPr id="17" name="Picture 17"/>
             <wp:cNvGraphicFramePr>
               <a:graphicFrameLocks xmlns:a="http://schemas.openxmlformats.org/drawingml/2006/main" noChangeAspect="1"/>
             </wp:cNvGraphicFramePr>
@@ -2110,33 +3037,23 @@
               <a:graphicData uri="http://schemas.openxmlformats.org/drawingml/2006/picture">
                 <pic:pic xmlns:pic="http://schemas.openxmlformats.org/drawingml/2006/picture">
                   <pic:nvPicPr>
-                    <pic:cNvPr id="0" name="Picture 19"/>
-                    <pic:cNvPicPr>
-                      <a:picLocks noChangeAspect="1" noChangeArrowheads="1"/>
-                    </pic:cNvPicPr>
+                    <pic:cNvPr id="1" name=""/>
+                    <pic:cNvPicPr/>
                   </pic:nvPicPr>
                   <pic:blipFill>
-                    <a:blip r:embed="rId13" cstate="print"/>
-                    <a:srcRect/>
+                    <a:blip r:embed="rId15"/>
                     <a:stretch>
                       <a:fillRect/>
                     </a:stretch>
                   </pic:blipFill>
-                  <pic:spPr bwMode="auto">
+                  <pic:spPr>
                     <a:xfrm>
                       <a:off x="0" y="0"/>
-                      <a:ext cx="5731510" cy="3149509"/>
+                      <a:ext cx="5731510" cy="627380"/>
                     </a:xfrm>
                     <a:prstGeom prst="rect">
                       <a:avLst/>
                     </a:prstGeom>
-                    <a:noFill/>
-                    <a:ln w="9525">
-                      <a:noFill/>
-                      <a:miter lim="800000"/>
-                      <a:headEnd/>
-                      <a:tailEnd/>
-                    </a:ln>
                   </pic:spPr>
                 </pic:pic>
               </a:graphicData>
@@ -2196,7 +3113,7 @@
           <w:noProof/>
           <w:szCs w:val="24"/>
         </w:rPr>
-        <w:t>160</w:t>
+        <w:t>7</w:t>
       </w:r>
       <w:r>
         <w:rPr>
@@ -2221,16 +3138,16 @@
           <w:szCs w:val="24"/>
           <w:lang w:val="en-US"/>
         </w:rPr>
-        <w:t>Check Status</w:t>
-      </w:r>
-      <w:r>
-        <w:rPr>
-          <w:rFonts w:eastAsia="Times New Roman" w:cs="Arial"/>
-          <w:b/>
-          <w:szCs w:val="24"/>
-          <w:lang w:val="en-US"/>
-        </w:rPr>
-        <w:t xml:space="preserve"> Application</w:t>
+        <w:t>Restart Server</w:t>
+      </w:r>
+      <w:r>
+        <w:rPr>
+          <w:rFonts w:eastAsia="Times New Roman" w:cs="Arial"/>
+          <w:b/>
+          <w:szCs w:val="24"/>
+          <w:lang w:val="en-US"/>
+        </w:rPr>
+        <w:t xml:space="preserve"> (Linux)</w:t>
       </w:r>
     </w:p>
     <w:p>
@@ -2256,7 +3173,7 @@
         </w:rPr>
         <w:t xml:space="preserve">Open in </w:t>
       </w:r>
-      <w:hyperlink r:id="rId14" w:history="1">
+      <w:hyperlink r:id="rId16" w:history="1">
         <w:r>
           <w:rPr>
             <w:rStyle w:val="Hyperlink"/>
@@ -2267,18 +3184,12 @@
       </w:hyperlink>
     </w:p>
     <w:p>
-      <w:pPr>
-        <w:pStyle w:val="ListParagraph"/>
-        <w:ind w:left="1080" w:firstLine="0"/>
-      </w:pPr>
       <w:r>
         <w:rPr>
           <w:noProof/>
-          <w:lang w:eastAsia="vi-VN"/>
-        </w:rPr>
-        <w:lastRenderedPageBreak/>
+        </w:rPr>
         <w:drawing>
-          <wp:inline distT="0" distB="0" distL="0" distR="0">
+          <wp:inline distT="0" distB="0" distL="0" distR="0" wp14:anchorId="4D464EC0" wp14:editId="1D47EFD2">
             <wp:extent cx="5731510" cy="2784771"/>
             <wp:effectExtent l="19050" t="0" r="2540" b="0"/>
             <wp:docPr id="16" name="Picture 16"/>
@@ -2295,7 +3206,7 @@
                     </pic:cNvPicPr>
                   </pic:nvPicPr>
                   <pic:blipFill>
-                    <a:blip r:embed="rId15" cstate="print"/>
+                    <a:blip r:embed="rId17" cstate="print"/>
                     <a:srcRect/>
                     <a:stretch>
                       <a:fillRect/>
@@ -2326,7 +3237,6 @@
     </w:p>
     <w:p>
       <w:pPr>
-        <w:pStyle w:val="ListParagraph"/>
         <w:keepNext/>
         <w:jc w:val="center"/>
         <w:rPr>
@@ -2335,9 +3245,9 @@
           <w:szCs w:val="24"/>
         </w:rPr>
       </w:pPr>
-      <w:bookmarkStart w:id="9" w:name="_Toc374117056"/>
-      <w:bookmarkStart w:id="10" w:name="_Toc384323398"/>
-      <w:bookmarkStart w:id="11" w:name="_Toc405577846"/>
+      <w:bookmarkStart w:id="10" w:name="_Toc374117056"/>
+      <w:bookmarkStart w:id="11" w:name="_Toc384323398"/>
+      <w:bookmarkStart w:id="12" w:name="_Toc405577846"/>
       <w:r>
         <w:rPr>
           <w:rFonts w:eastAsia="Times New Roman" w:cs="Arial"/>
@@ -2377,7 +3287,7 @@
           <w:noProof/>
           <w:szCs w:val="24"/>
         </w:rPr>
-        <w:t>165</w:t>
+        <w:t>9</w:t>
       </w:r>
       <w:r>
         <w:rPr>
@@ -2393,79 +3303,214 @@
           <w:b/>
           <w:szCs w:val="24"/>
         </w:rPr>
-        <w:t xml:space="preserve">: Deploy </w:t>
-      </w:r>
-      <w:r>
-        <w:rPr>
-          <w:rFonts w:eastAsia="Times New Roman" w:cs="Arial"/>
-          <w:b/>
-          <w:szCs w:val="24"/>
-          <w:lang w:val="en-US"/>
-        </w:rPr>
-        <w:t>W</w:t>
-      </w:r>
-      <w:r>
-        <w:rPr>
-          <w:rFonts w:eastAsia="Times New Roman" w:cs="Arial"/>
-          <w:b/>
-          <w:szCs w:val="24"/>
-        </w:rPr>
-        <w:t xml:space="preserve">eb </w:t>
-      </w:r>
-      <w:r>
-        <w:rPr>
-          <w:rFonts w:eastAsia="Times New Roman" w:cs="Arial"/>
-          <w:b/>
-          <w:szCs w:val="24"/>
-          <w:lang w:val="en-US"/>
-        </w:rPr>
-        <w:t>A</w:t>
-      </w:r>
-      <w:r>
-        <w:rPr>
-          <w:rFonts w:eastAsia="Times New Roman" w:cs="Arial"/>
-          <w:b/>
-          <w:szCs w:val="24"/>
-        </w:rPr>
-        <w:t xml:space="preserve">pplication </w:t>
-      </w:r>
-      <w:r>
-        <w:rPr>
-          <w:rFonts w:eastAsia="Times New Roman" w:cs="Arial"/>
-          <w:b/>
-          <w:szCs w:val="24"/>
-          <w:lang w:val="en-US"/>
-        </w:rPr>
-        <w:t>O</w:t>
-      </w:r>
-      <w:r>
-        <w:rPr>
-          <w:rFonts w:eastAsia="Times New Roman" w:cs="Arial"/>
-          <w:b/>
-          <w:szCs w:val="24"/>
-        </w:rPr>
-        <w:t xml:space="preserve">n </w:t>
-      </w:r>
-      <w:r>
-        <w:rPr>
-          <w:rFonts w:eastAsia="Times New Roman" w:cs="Arial"/>
-          <w:b/>
-          <w:szCs w:val="24"/>
-          <w:lang w:val="en-US"/>
-        </w:rPr>
-        <w:t>S</w:t>
-      </w:r>
-      <w:r>
-        <w:rPr>
-          <w:rFonts w:eastAsia="Times New Roman" w:cs="Arial"/>
-          <w:b/>
-          <w:szCs w:val="24"/>
-        </w:rPr>
-        <w:t>erver</w:t>
-      </w:r>
-      <w:bookmarkEnd w:id="9"/>
+        <w:t xml:space="preserve">: Deploy Web Application </w:t>
+      </w:r>
+      <w:proofErr w:type="gramStart"/>
+      <w:r>
+        <w:rPr>
+          <w:rFonts w:eastAsia="Times New Roman" w:cs="Arial"/>
+          <w:b/>
+          <w:szCs w:val="24"/>
+        </w:rPr>
+        <w:t>On</w:t>
+      </w:r>
+      <w:proofErr w:type="gramEnd"/>
+      <w:r>
+        <w:rPr>
+          <w:rFonts w:eastAsia="Times New Roman" w:cs="Arial"/>
+          <w:b/>
+          <w:szCs w:val="24"/>
+        </w:rPr>
+        <w:t xml:space="preserve"> Server</w:t>
+      </w:r>
       <w:bookmarkEnd w:id="10"/>
       <w:bookmarkEnd w:id="11"/>
+      <w:bookmarkEnd w:id="12"/>
+    </w:p>
+    <w:p>
+      <w:pPr>
+        <w:pStyle w:val="ListParagraph"/>
+        <w:numPr>
+          <w:ilvl w:val="0"/>
+          <w:numId w:val="1"/>
+        </w:numPr>
+      </w:pPr>
+      <w:r>
+        <w:rPr>
+          <w:lang w:val="en-US"/>
+        </w:rPr>
+        <w:t>Configure firewall setting (Windows): Enable the installed port of tomcat (80 or 8080)</w:t>
+      </w:r>
+    </w:p>
+    <w:p>
+      <w:pPr>
+        <w:pStyle w:val="ListParagraph"/>
+        <w:numPr>
+          <w:ilvl w:val="1"/>
+          <w:numId w:val="1"/>
+        </w:numPr>
+      </w:pPr>
+      <w:r>
+        <w:rPr>
+          <w:lang w:val="en-US"/>
+        </w:rPr>
+        <w:t xml:space="preserve">Open Windows Firewall with Advanced Security -&gt; Inbound Rules -&gt; New rule… -&gt; Choose Port -&gt; Press Next -&gt; Choose TCP and type Specific local ports: (Example 80, 8080) -&gt; Press Next -&gt; Allow the connection -&gt; Next -&gt; Select all (default) -&gt; Next -&gt; Enter the name (example </w:t>
+      </w:r>
+      <w:r>
+        <w:rPr>
+          <w:lang w:val="en-US"/>
+        </w:rPr>
+        <w:t>W</w:t>
+      </w:r>
+      <w:r>
+        <w:rPr>
+          <w:lang w:val="en-US"/>
+        </w:rPr>
+        <w:t>eb port 80) -&gt; Finish</w:t>
+      </w:r>
+    </w:p>
+    <w:p>
+      <w:pPr>
+        <w:pStyle w:val="ListParagraph"/>
+        <w:keepNext/>
+        <w:jc w:val="center"/>
+        <w:rPr>
+          <w:rFonts w:eastAsia="Times New Roman" w:cs="Arial"/>
+          <w:b/>
+          <w:szCs w:val="24"/>
+        </w:rPr>
+      </w:pPr>
+      <w:r>
+        <w:rPr>
+          <w:noProof/>
+        </w:rPr>
+        <w:drawing>
+          <wp:inline distT="0" distB="0" distL="0" distR="0" wp14:anchorId="131056F6" wp14:editId="17E8F742">
+            <wp:extent cx="5731510" cy="1275080"/>
+            <wp:effectExtent l="0" t="0" r="0" b="0"/>
+            <wp:docPr id="18" name="Picture 18"/>
+            <wp:cNvGraphicFramePr>
+              <a:graphicFrameLocks xmlns:a="http://schemas.openxmlformats.org/drawingml/2006/main" noChangeAspect="1"/>
+            </wp:cNvGraphicFramePr>
+            <a:graphic xmlns:a="http://schemas.openxmlformats.org/drawingml/2006/main">
+              <a:graphicData uri="http://schemas.openxmlformats.org/drawingml/2006/picture">
+                <pic:pic xmlns:pic="http://schemas.openxmlformats.org/drawingml/2006/picture">
+                  <pic:nvPicPr>
+                    <pic:cNvPr id="1" name=""/>
+                    <pic:cNvPicPr/>
+                  </pic:nvPicPr>
+                  <pic:blipFill>
+                    <a:blip r:embed="rId18"/>
+                    <a:stretch>
+                      <a:fillRect/>
+                    </a:stretch>
+                  </pic:blipFill>
+                  <pic:spPr>
+                    <a:xfrm>
+                      <a:off x="0" y="0"/>
+                      <a:ext cx="5731510" cy="1275080"/>
+                    </a:xfrm>
+                    <a:prstGeom prst="rect">
+                      <a:avLst/>
+                    </a:prstGeom>
+                  </pic:spPr>
+                </pic:pic>
+              </a:graphicData>
+            </a:graphic>
+          </wp:inline>
+        </w:drawing>
+      </w:r>
+    </w:p>
+    <w:p>
+      <w:pPr>
+        <w:pStyle w:val="ListParagraph"/>
+        <w:keepNext/>
+        <w:jc w:val="center"/>
+        <w:rPr>
+          <w:rFonts w:eastAsia="Times New Roman" w:cs="Arial"/>
+          <w:b/>
+          <w:szCs w:val="24"/>
+          <w:lang w:val="en-US"/>
+        </w:rPr>
+      </w:pPr>
+      <w:r>
+        <w:rPr>
+          <w:rFonts w:eastAsia="Times New Roman" w:cs="Arial"/>
+          <w:b/>
+          <w:szCs w:val="24"/>
+        </w:rPr>
+        <w:t xml:space="preserve">Figure </w:t>
+      </w:r>
+      <w:r>
+        <w:rPr>
+          <w:rFonts w:eastAsia="Times New Roman" w:cs="Arial"/>
+          <w:b/>
+          <w:szCs w:val="24"/>
+        </w:rPr>
+        <w:fldChar w:fldCharType="begin"/>
+      </w:r>
+      <w:r>
+        <w:rPr>
+          <w:rFonts w:eastAsia="Times New Roman" w:cs="Arial"/>
+          <w:b/>
+          <w:szCs w:val="24"/>
+        </w:rPr>
+        <w:instrText xml:space="preserve"> SEQ Figure \* ARABIC </w:instrText>
+      </w:r>
+      <w:r>
+        <w:rPr>
+          <w:rFonts w:eastAsia="Times New Roman" w:cs="Arial"/>
+          <w:b/>
+          <w:szCs w:val="24"/>
+        </w:rPr>
+        <w:fldChar w:fldCharType="separate"/>
+      </w:r>
+      <w:r>
+        <w:rPr>
+          <w:rFonts w:eastAsia="Times New Roman" w:cs="Arial"/>
+          <w:b/>
+          <w:noProof/>
+          <w:szCs w:val="24"/>
+        </w:rPr>
+        <w:t>9</w:t>
+      </w:r>
+      <w:r>
+        <w:rPr>
+          <w:rFonts w:eastAsia="Times New Roman" w:cs="Arial"/>
+          <w:b/>
+          <w:szCs w:val="24"/>
+        </w:rPr>
+        <w:fldChar w:fldCharType="end"/>
+      </w:r>
+      <w:r>
+        <w:rPr>
+          <w:rFonts w:eastAsia="Times New Roman" w:cs="Arial"/>
+          <w:b/>
+          <w:szCs w:val="24"/>
+        </w:rPr>
+        <w:t xml:space="preserve">: </w:t>
+      </w:r>
+      <w:r>
+        <w:rPr>
+          <w:rFonts w:eastAsia="Times New Roman" w:cs="Arial"/>
+          <w:b/>
+          <w:szCs w:val="24"/>
+          <w:lang w:val="en-US"/>
+        </w:rPr>
+        <w:t>Configure firewall setting</w:t>
+      </w:r>
+    </w:p>
+    <w:p>
+      <w:pPr>
+        <w:pStyle w:val="ListParagraph"/>
+        <w:keepNext/>
+        <w:jc w:val="center"/>
+        <w:rPr>
+          <w:rFonts w:eastAsia="Times New Roman" w:cs="Arial"/>
+          <w:b/>
+          <w:szCs w:val="24"/>
+        </w:rPr>
+      </w:pPr>
     </w:p>
     <w:p>
       <w:pPr>
@@ -2483,7 +3528,7 @@
           <w:szCs w:val="28"/>
         </w:rPr>
       </w:pPr>
-      <w:bookmarkStart w:id="12" w:name="_Toc405577677"/>
+      <w:bookmarkStart w:id="13" w:name="_Toc405577677"/>
       <w:r>
         <w:rPr>
           <w:rFonts w:ascii="Cambria" w:hAnsi="Cambria"/>
@@ -2494,7 +3539,7 @@
         </w:rPr>
         <w:t>Client side environment setting</w:t>
       </w:r>
-      <w:bookmarkEnd w:id="12"/>
+      <w:bookmarkEnd w:id="13"/>
     </w:p>
     <w:p>
       <w:pPr>
@@ -2517,9 +3562,8 @@
           <w:szCs w:val="24"/>
           <w:lang w:eastAsia="zh-CN"/>
         </w:rPr>
-        <w:t xml:space="preserve">Client side should have one of these following </w:t>
-      </w:r>
-      <w:proofErr w:type="gramStart"/>
+        <w:t>Client side should have one of these following browser</w:t>
+      </w:r>
       <w:r>
         <w:rPr>
           <w:rFonts w:ascii="Cambria" w:eastAsia="Times New Roman" w:hAnsi="Cambria" w:cs="Times New Roman"/>
@@ -2527,9 +3571,8 @@
           <w:szCs w:val="24"/>
           <w:lang w:eastAsia="zh-CN"/>
         </w:rPr>
-        <w:t>browser</w:t>
-      </w:r>
-      <w:proofErr w:type="gramEnd"/>
+        <w:t xml:space="preserve"> that support HTML5 and CSS3</w:t>
+      </w:r>
       <w:r>
         <w:rPr>
           <w:rFonts w:ascii="Cambria" w:eastAsia="Times New Roman" w:hAnsi="Cambria" w:cs="Times New Roman"/>
@@ -2564,7 +3607,23 @@
           <w:szCs w:val="24"/>
           <w:lang w:eastAsia="zh-CN"/>
         </w:rPr>
-        <w:t>Google Chrome</w:t>
+        <w:t xml:space="preserve">Safari </w:t>
+      </w:r>
+      <w:r>
+        <w:rPr>
+          <w:rFonts w:eastAsia="Times New Roman" w:cs="Times New Roman"/>
+          <w:szCs w:val="24"/>
+          <w:lang w:val="en-US" w:eastAsia="zh-CN"/>
+        </w:rPr>
+        <w:t>5</w:t>
+      </w:r>
+      <w:r>
+        <w:rPr>
+          <w:rFonts w:eastAsia="Times New Roman" w:cs="Times New Roman"/>
+          <w:szCs w:val="24"/>
+          <w:lang w:val="en-US" w:eastAsia="zh-CN"/>
+        </w:rPr>
+        <w:t xml:space="preserve"> and above</w:t>
       </w:r>
     </w:p>
     <w:p>
@@ -2591,7 +3650,24 @@
           <w:szCs w:val="24"/>
           <w:lang w:eastAsia="zh-CN"/>
         </w:rPr>
-        <w:t xml:space="preserve">Firefox </w:t>
+        <w:lastRenderedPageBreak/>
+        <w:t>Google Chrome</w:t>
+      </w:r>
+      <w:r>
+        <w:rPr>
+          <w:rFonts w:eastAsia="Times New Roman" w:cs="Times New Roman"/>
+          <w:szCs w:val="24"/>
+          <w:lang w:val="en-US" w:eastAsia="zh-CN"/>
+        </w:rPr>
+        <w:t xml:space="preserve"> </w:t>
+      </w:r>
+      <w:r>
+        <w:rPr>
+          <w:rFonts w:eastAsia="Times New Roman" w:cs="Times New Roman"/>
+          <w:szCs w:val="24"/>
+          <w:lang w:val="en-US" w:eastAsia="zh-CN"/>
+        </w:rPr>
+        <w:t>25 and above</w:t>
       </w:r>
     </w:p>
     <w:p>
@@ -2618,7 +3694,117 @@
           <w:szCs w:val="24"/>
           <w:lang w:eastAsia="zh-CN"/>
         </w:rPr>
+        <w:t xml:space="preserve">Firefox </w:t>
+      </w:r>
+      <w:r>
+        <w:rPr>
+          <w:rFonts w:eastAsia="Times New Roman" w:cs="Times New Roman"/>
+          <w:szCs w:val="24"/>
+          <w:lang w:val="en-US" w:eastAsia="zh-CN"/>
+        </w:rPr>
+        <w:t>15</w:t>
+      </w:r>
+      <w:r>
+        <w:rPr>
+          <w:rFonts w:eastAsia="Times New Roman" w:cs="Times New Roman"/>
+          <w:szCs w:val="24"/>
+          <w:lang w:val="en-US" w:eastAsia="zh-CN"/>
+        </w:rPr>
+        <w:t xml:space="preserve"> and above</w:t>
+      </w:r>
+    </w:p>
+    <w:p>
+      <w:pPr>
+        <w:pStyle w:val="ListParagraph"/>
+        <w:numPr>
+          <w:ilvl w:val="0"/>
+          <w:numId w:val="1"/>
+        </w:numPr>
+        <w:tabs>
+          <w:tab w:val="left" w:pos="3540"/>
+        </w:tabs>
+        <w:spacing w:after="0" w:line="259" w:lineRule="auto"/>
+        <w:jc w:val="left"/>
+        <w:rPr>
+          <w:rFonts w:eastAsia="Times New Roman" w:cs="Times New Roman"/>
+          <w:szCs w:val="24"/>
+          <w:lang w:eastAsia="zh-CN"/>
+        </w:rPr>
+      </w:pPr>
+      <w:r>
+        <w:rPr>
+          <w:rFonts w:eastAsia="Times New Roman" w:cs="Times New Roman"/>
+          <w:szCs w:val="24"/>
+          <w:lang w:val="en-US" w:eastAsia="zh-CN"/>
+        </w:rPr>
+        <w:t>Opera 1</w:t>
+      </w:r>
+      <w:r>
+        <w:rPr>
+          <w:rFonts w:eastAsia="Times New Roman" w:cs="Times New Roman"/>
+          <w:szCs w:val="24"/>
+          <w:lang w:val="en-US" w:eastAsia="zh-CN"/>
+        </w:rPr>
+        <w:t>2</w:t>
+      </w:r>
+      <w:r>
+        <w:rPr>
+          <w:rFonts w:eastAsia="Times New Roman" w:cs="Times New Roman"/>
+          <w:szCs w:val="24"/>
+          <w:lang w:val="en-US" w:eastAsia="zh-CN"/>
+        </w:rPr>
+        <w:t xml:space="preserve"> and above</w:t>
+      </w:r>
+    </w:p>
+    <w:p>
+      <w:pPr>
+        <w:pStyle w:val="ListParagraph"/>
+        <w:numPr>
+          <w:ilvl w:val="0"/>
+          <w:numId w:val="1"/>
+        </w:numPr>
+        <w:tabs>
+          <w:tab w:val="left" w:pos="3540"/>
+        </w:tabs>
+        <w:spacing w:after="0" w:line="259" w:lineRule="auto"/>
+        <w:jc w:val="left"/>
+        <w:rPr>
+          <w:rFonts w:eastAsia="Times New Roman" w:cs="Times New Roman"/>
+          <w:szCs w:val="24"/>
+          <w:lang w:eastAsia="zh-CN"/>
+        </w:rPr>
+      </w:pPr>
+      <w:r>
+        <w:rPr>
+          <w:rFonts w:eastAsia="Times New Roman" w:cs="Times New Roman"/>
+          <w:szCs w:val="24"/>
+          <w:lang w:eastAsia="zh-CN"/>
+        </w:rPr>
         <w:t>Internet Explorer</w:t>
+      </w:r>
+      <w:r>
+        <w:rPr>
+          <w:rFonts w:eastAsia="Times New Roman" w:cs="Times New Roman"/>
+          <w:szCs w:val="24"/>
+          <w:lang w:val="en-US" w:eastAsia="zh-CN"/>
+        </w:rPr>
+        <w:t xml:space="preserve"> </w:t>
+      </w:r>
+      <w:r>
+        <w:rPr>
+          <w:rFonts w:eastAsia="Times New Roman" w:cs="Times New Roman"/>
+          <w:szCs w:val="24"/>
+          <w:lang w:val="en-US" w:eastAsia="zh-CN"/>
+        </w:rPr>
+        <w:t>10</w:t>
+      </w:r>
+      <w:r>
+        <w:rPr>
+          <w:rFonts w:eastAsia="Times New Roman" w:cs="Times New Roman"/>
+          <w:szCs w:val="24"/>
+          <w:lang w:val="en-US" w:eastAsia="zh-CN"/>
+        </w:rPr>
+        <w:t xml:space="preserve"> and above</w:t>
       </w:r>
     </w:p>
     <w:p>
@@ -2638,7 +3824,7 @@
 </file>
 
 <file path=word/numbering.xml><?xml version="1.0" encoding="utf-8"?>
-<w:numbering xmlns:ve="http://schemas.openxmlformats.org/markup-compatibility/2006" xmlns:o="urn:schemas-microsoft-com:office:office" xmlns:r="http://schemas.openxmlformats.org/officeDocument/2006/relationships" xmlns:m="http://schemas.openxmlformats.org/officeDocument/2006/math" xmlns:v="urn:schemas-microsoft-com:vml" xmlns:wp="http://schemas.openxmlformats.org/drawingml/2006/wordprocessingDrawing" xmlns:w10="urn:schemas-microsoft-com:office:word" xmlns:w="http://schemas.openxmlformats.org/wordprocessingml/2006/main" xmlns:wne="http://schemas.microsoft.com/office/word/2006/wordml">
+<w:numbering xmlns:wpc="http://schemas.microsoft.com/office/word/2010/wordprocessingCanvas" xmlns:mc="http://schemas.openxmlformats.org/markup-compatibility/2006" xmlns:o="urn:schemas-microsoft-com:office:office" xmlns:r="http://schemas.openxmlformats.org/officeDocument/2006/relationships" xmlns:m="http://schemas.openxmlformats.org/officeDocument/2006/math" xmlns:v="urn:schemas-microsoft-com:vml" xmlns:wp14="http://schemas.microsoft.com/office/word/2010/wordprocessingDrawing" xmlns:wp="http://schemas.openxmlformats.org/drawingml/2006/wordprocessingDrawing" xmlns:w10="urn:schemas-microsoft-com:office:word" xmlns:w="http://schemas.openxmlformats.org/wordprocessingml/2006/main" xmlns:w14="http://schemas.microsoft.com/office/word/2010/wordml" xmlns:w15="http://schemas.microsoft.com/office/word/2012/wordml" xmlns:wpg="http://schemas.microsoft.com/office/word/2010/wordprocessingGroup" xmlns:wpi="http://schemas.microsoft.com/office/word/2010/wordprocessingInk" xmlns:wne="http://schemas.microsoft.com/office/word/2006/wordml" xmlns:wps="http://schemas.microsoft.com/office/word/2010/wordprocessingShape" mc:Ignorable="w14 w15 wp14">
   <w:abstractNum w:abstractNumId="0">
     <w:nsid w:val="494943FA"/>
     <w:multiLevelType w:val="multilevel"/>
@@ -2768,7 +3954,7 @@
         <w:rFonts w:ascii="Cambria" w:eastAsia="Times New Roman" w:hAnsi="Cambria" w:cs="Times New Roman" w:hint="default"/>
       </w:rPr>
     </w:lvl>
-    <w:lvl w:ilvl="1" w:tplc="04090003" w:tentative="1">
+    <w:lvl w:ilvl="1" w:tplc="04090003">
       <w:start w:val="1"/>
       <w:numFmt w:val="bullet"/>
       <w:lvlText w:val="o"/>
@@ -2780,7 +3966,7 @@
         <w:rFonts w:ascii="Courier New" w:hAnsi="Courier New" w:cs="Courier New" w:hint="default"/>
       </w:rPr>
     </w:lvl>
-    <w:lvl w:ilvl="2" w:tplc="04090005" w:tentative="1">
+    <w:lvl w:ilvl="2" w:tplc="04090005">
       <w:start w:val="1"/>
       <w:numFmt w:val="bullet"/>
       <w:lvlText w:val=""/>
@@ -2875,7 +4061,7 @@
 </file>
 
 <file path=word/styles.xml><?xml version="1.0" encoding="utf-8"?>
-<w:styles xmlns:r="http://schemas.openxmlformats.org/officeDocument/2006/relationships" xmlns:w="http://schemas.openxmlformats.org/wordprocessingml/2006/main">
+<w:styles xmlns:mc="http://schemas.openxmlformats.org/markup-compatibility/2006" xmlns:r="http://schemas.openxmlformats.org/officeDocument/2006/relationships" xmlns:w="http://schemas.openxmlformats.org/wordprocessingml/2006/main" xmlns:w14="http://schemas.microsoft.com/office/word/2010/wordml" xmlns:w15="http://schemas.microsoft.com/office/word/2012/wordml" mc:Ignorable="w14 w15">
   <w:docDefaults>
     <w:rPrDefault>
       <w:rPr>
@@ -2891,144 +4077,378 @@
       </w:pPr>
     </w:pPrDefault>
   </w:docDefaults>
-  <w:latentStyles w:defLockedState="0" w:defUIPriority="99" w:defSemiHidden="1" w:defUnhideWhenUsed="1" w:defQFormat="0" w:count="267">
-    <w:lsdException w:name="Normal" w:semiHidden="0" w:uiPriority="0" w:unhideWhenUsed="0" w:qFormat="1"/>
-    <w:lsdException w:name="heading 1" w:semiHidden="0" w:uiPriority="9" w:unhideWhenUsed="0" w:qFormat="1"/>
-    <w:lsdException w:name="heading 2" w:uiPriority="9" w:qFormat="1"/>
-    <w:lsdException w:name="heading 3" w:uiPriority="9" w:qFormat="1"/>
-    <w:lsdException w:name="heading 4" w:uiPriority="9" w:qFormat="1"/>
-    <w:lsdException w:name="heading 5" w:uiPriority="9" w:qFormat="1"/>
-    <w:lsdException w:name="heading 6" w:uiPriority="9" w:qFormat="1"/>
-    <w:lsdException w:name="heading 7" w:uiPriority="9" w:qFormat="1"/>
-    <w:lsdException w:name="heading 8" w:uiPriority="9" w:qFormat="1"/>
-    <w:lsdException w:name="heading 9" w:uiPriority="9" w:qFormat="1"/>
-    <w:lsdException w:name="toc 1" w:uiPriority="39"/>
-    <w:lsdException w:name="toc 2" w:uiPriority="39"/>
-    <w:lsdException w:name="toc 3" w:uiPriority="39"/>
-    <w:lsdException w:name="toc 4" w:uiPriority="39"/>
-    <w:lsdException w:name="toc 5" w:uiPriority="39"/>
-    <w:lsdException w:name="toc 6" w:uiPriority="39"/>
-    <w:lsdException w:name="toc 7" w:uiPriority="39"/>
-    <w:lsdException w:name="toc 8" w:uiPriority="39"/>
-    <w:lsdException w:name="toc 9" w:uiPriority="39"/>
-    <w:lsdException w:name="caption" w:uiPriority="35" w:qFormat="1"/>
-    <w:lsdException w:name="Title" w:semiHidden="0" w:uiPriority="10" w:unhideWhenUsed="0" w:qFormat="1"/>
-    <w:lsdException w:name="Default Paragraph Font" w:uiPriority="1"/>
-    <w:lsdException w:name="Subtitle" w:semiHidden="0" w:uiPriority="11" w:unhideWhenUsed="0" w:qFormat="1"/>
-    <w:lsdException w:name="Strong" w:semiHidden="0" w:uiPriority="22" w:unhideWhenUsed="0" w:qFormat="1"/>
-    <w:lsdException w:name="Emphasis" w:semiHidden="0" w:uiPriority="20" w:unhideWhenUsed="0" w:qFormat="1"/>
-    <w:lsdException w:name="Table Grid" w:semiHidden="0" w:uiPriority="59" w:unhideWhenUsed="0"/>
-    <w:lsdException w:name="Placeholder Text" w:unhideWhenUsed="0"/>
-    <w:lsdException w:name="No Spacing" w:semiHidden="0" w:uiPriority="1" w:unhideWhenUsed="0" w:qFormat="1"/>
-    <w:lsdException w:name="Light Shading" w:semiHidden="0" w:uiPriority="60" w:unhideWhenUsed="0"/>
-    <w:lsdException w:name="Light List" w:semiHidden="0" w:uiPriority="61" w:unhideWhenUsed="0"/>
-    <w:lsdException w:name="Light Grid" w:semiHidden="0" w:uiPriority="62" w:unhideWhenUsed="0"/>
-    <w:lsdException w:name="Medium Shading 1" w:semiHidden="0" w:uiPriority="63" w:unhideWhenUsed="0"/>
-    <w:lsdException w:name="Medium Shading 2" w:semiHidden="0" w:uiPriority="64" w:unhideWhenUsed="0"/>
-    <w:lsdException w:name="Medium List 1" w:semiHidden="0" w:uiPriority="65" w:unhideWhenUsed="0"/>
-    <w:lsdException w:name="Medium List 2" w:semiHidden="0" w:uiPriority="66" w:unhideWhenUsed="0"/>
-    <w:lsdException w:name="Medium Grid 1" w:semiHidden="0" w:uiPriority="67" w:unhideWhenUsed="0"/>
-    <w:lsdException w:name="Medium Grid 2" w:semiHidden="0" w:uiPriority="68" w:unhideWhenUsed="0"/>
-    <w:lsdException w:name="Medium Grid 3" w:semiHidden="0" w:uiPriority="69" w:unhideWhenUsed="0"/>
-    <w:lsdException w:name="Dark List" w:semiHidden="0" w:uiPriority="70" w:unhideWhenUsed="0"/>
-    <w:lsdException w:name="Colorful Shading" w:semiHidden="0" w:uiPriority="71" w:unhideWhenUsed="0"/>
-    <w:lsdException w:name="Colorful List" w:semiHidden="0" w:uiPriority="72" w:unhideWhenUsed="0"/>
-    <w:lsdException w:name="Colorful Grid" w:semiHidden="0" w:uiPriority="73" w:unhideWhenUsed="0"/>
-    <w:lsdException w:name="Light Shading Accent 1" w:semiHidden="0" w:uiPriority="60" w:unhideWhenUsed="0"/>
-    <w:lsdException w:name="Light List Accent 1" w:semiHidden="0" w:uiPriority="61" w:unhideWhenUsed="0"/>
-    <w:lsdException w:name="Light Grid Accent 1" w:semiHidden="0" w:uiPriority="62" w:unhideWhenUsed="0"/>
-    <w:lsdException w:name="Medium Shading 1 Accent 1" w:semiHidden="0" w:uiPriority="63" w:unhideWhenUsed="0"/>
-    <w:lsdException w:name="Medium Shading 2 Accent 1" w:semiHidden="0" w:uiPriority="64" w:unhideWhenUsed="0"/>
-    <w:lsdException w:name="Medium List 1 Accent 1" w:semiHidden="0" w:uiPriority="65" w:unhideWhenUsed="0"/>
-    <w:lsdException w:name="Revision" w:unhideWhenUsed="0"/>
-    <w:lsdException w:name="List Paragraph" w:semiHidden="0" w:uiPriority="34" w:unhideWhenUsed="0" w:qFormat="1"/>
-    <w:lsdException w:name="Quote" w:semiHidden="0" w:uiPriority="29" w:unhideWhenUsed="0" w:qFormat="1"/>
-    <w:lsdException w:name="Intense Quote" w:semiHidden="0" w:uiPriority="30" w:unhideWhenUsed="0" w:qFormat="1"/>
-    <w:lsdException w:name="Medium List 2 Accent 1" w:semiHidden="0" w:uiPriority="66" w:unhideWhenUsed="0"/>
-    <w:lsdException w:name="Medium Grid 1 Accent 1" w:semiHidden="0" w:uiPriority="67" w:unhideWhenUsed="0"/>
-    <w:lsdException w:name="Medium Grid 2 Accent 1" w:semiHidden="0" w:uiPriority="68" w:unhideWhenUsed="0"/>
-    <w:lsdException w:name="Medium Grid 3 Accent 1" w:semiHidden="0" w:uiPriority="69" w:unhideWhenUsed="0"/>
-    <w:lsdException w:name="Dark List Accent 1" w:semiHidden="0" w:uiPriority="70" w:unhideWhenUsed="0"/>
-    <w:lsdException w:name="Colorful Shading Accent 1" w:semiHidden="0" w:uiPriority="71" w:unhideWhenUsed="0"/>
-    <w:lsdException w:name="Colorful List Accent 1" w:semiHidden="0" w:uiPriority="72" w:unhideWhenUsed="0"/>
-    <w:lsdException w:name="Colorful Grid Accent 1" w:semiHidden="0" w:uiPriority="73" w:unhideWhenUsed="0"/>
-    <w:lsdException w:name="Light Shading Accent 2" w:semiHidden="0" w:uiPriority="60" w:unhideWhenUsed="0"/>
-    <w:lsdException w:name="Light List Accent 2" w:semiHidden="0" w:uiPriority="61" w:unhideWhenUsed="0"/>
-    <w:lsdException w:name="Light Grid Accent 2" w:semiHidden="0" w:uiPriority="62" w:unhideWhenUsed="0"/>
-    <w:lsdException w:name="Medium Shading 1 Accent 2" w:semiHidden="0" w:uiPriority="63" w:unhideWhenUsed="0"/>
-    <w:lsdException w:name="Medium Shading 2 Accent 2" w:semiHidden="0" w:uiPriority="64" w:unhideWhenUsed="0"/>
-    <w:lsdException w:name="Medium List 1 Accent 2" w:semiHidden="0" w:uiPriority="65" w:unhideWhenUsed="0"/>
-    <w:lsdException w:name="Medium List 2 Accent 2" w:semiHidden="0" w:uiPriority="66" w:unhideWhenUsed="0"/>
-    <w:lsdException w:name="Medium Grid 1 Accent 2" w:semiHidden="0" w:uiPriority="67" w:unhideWhenUsed="0"/>
-    <w:lsdException w:name="Medium Grid 2 Accent 2" w:semiHidden="0" w:uiPriority="68" w:unhideWhenUsed="0"/>
-    <w:lsdException w:name="Medium Grid 3 Accent 2" w:semiHidden="0" w:uiPriority="69" w:unhideWhenUsed="0"/>
-    <w:lsdException w:name="Dark List Accent 2" w:semiHidden="0" w:uiPriority="70" w:unhideWhenUsed="0"/>
-    <w:lsdException w:name="Colorful Shading Accent 2" w:semiHidden="0" w:uiPriority="71" w:unhideWhenUsed="0"/>
-    <w:lsdException w:name="Colorful List Accent 2" w:semiHidden="0" w:uiPriority="72" w:unhideWhenUsed="0"/>
-    <w:lsdException w:name="Colorful Grid Accent 2" w:semiHidden="0" w:uiPriority="73" w:unhideWhenUsed="0"/>
-    <w:lsdException w:name="Light Shading Accent 3" w:semiHidden="0" w:uiPriority="60" w:unhideWhenUsed="0"/>
-    <w:lsdException w:name="Light List Accent 3" w:semiHidden="0" w:uiPriority="61" w:unhideWhenUsed="0"/>
-    <w:lsdException w:name="Light Grid Accent 3" w:semiHidden="0" w:uiPriority="62" w:unhideWhenUsed="0"/>
-    <w:lsdException w:name="Medium Shading 1 Accent 3" w:semiHidden="0" w:uiPriority="63" w:unhideWhenUsed="0"/>
-    <w:lsdException w:name="Medium Shading 2 Accent 3" w:semiHidden="0" w:uiPriority="64" w:unhideWhenUsed="0"/>
-    <w:lsdException w:name="Medium List 1 Accent 3" w:semiHidden="0" w:uiPriority="65" w:unhideWhenUsed="0"/>
-    <w:lsdException w:name="Medium List 2 Accent 3" w:semiHidden="0" w:uiPriority="66" w:unhideWhenUsed="0"/>
-    <w:lsdException w:name="Medium Grid 1 Accent 3" w:semiHidden="0" w:uiPriority="67" w:unhideWhenUsed="0"/>
-    <w:lsdException w:name="Medium Grid 2 Accent 3" w:semiHidden="0" w:uiPriority="68" w:unhideWhenUsed="0"/>
-    <w:lsdException w:name="Medium Grid 3 Accent 3" w:semiHidden="0" w:uiPriority="69" w:unhideWhenUsed="0"/>
-    <w:lsdException w:name="Dark List Accent 3" w:semiHidden="0" w:uiPriority="70" w:unhideWhenUsed="0"/>
-    <w:lsdException w:name="Colorful Shading Accent 3" w:semiHidden="0" w:uiPriority="71" w:unhideWhenUsed="0"/>
-    <w:lsdException w:name="Colorful List Accent 3" w:semiHidden="0" w:uiPriority="72" w:unhideWhenUsed="0"/>
-    <w:lsdException w:name="Colorful Grid Accent 3" w:semiHidden="0" w:uiPriority="73" w:unhideWhenUsed="0"/>
-    <w:lsdException w:name="Light Shading Accent 4" w:semiHidden="0" w:uiPriority="60" w:unhideWhenUsed="0"/>
-    <w:lsdException w:name="Light List Accent 4" w:semiHidden="0" w:uiPriority="61" w:unhideWhenUsed="0"/>
-    <w:lsdException w:name="Light Grid Accent 4" w:semiHidden="0" w:uiPriority="62" w:unhideWhenUsed="0"/>
-    <w:lsdException w:name="Medium Shading 1 Accent 4" w:semiHidden="0" w:uiPriority="63" w:unhideWhenUsed="0"/>
-    <w:lsdException w:name="Medium Shading 2 Accent 4" w:semiHidden="0" w:uiPriority="64" w:unhideWhenUsed="0"/>
-    <w:lsdException w:name="Medium List 1 Accent 4" w:semiHidden="0" w:uiPriority="65" w:unhideWhenUsed="0"/>
-    <w:lsdException w:name="Medium List 2 Accent 4" w:semiHidden="0" w:uiPriority="66" w:unhideWhenUsed="0"/>
-    <w:lsdException w:name="Medium Grid 1 Accent 4" w:semiHidden="0" w:uiPriority="67" w:unhideWhenUsed="0"/>
-    <w:lsdException w:name="Medium Grid 2 Accent 4" w:semiHidden="0" w:uiPriority="68" w:unhideWhenUsed="0"/>
-    <w:lsdException w:name="Medium Grid 3 Accent 4" w:semiHidden="0" w:uiPriority="69" w:unhideWhenUsed="0"/>
-    <w:lsdException w:name="Dark List Accent 4" w:semiHidden="0" w:uiPriority="70" w:unhideWhenUsed="0"/>
-    <w:lsdException w:name="Colorful Shading Accent 4" w:semiHidden="0" w:uiPriority="71" w:unhideWhenUsed="0"/>
-    <w:lsdException w:name="Colorful List Accent 4" w:semiHidden="0" w:uiPriority="72" w:unhideWhenUsed="0"/>
-    <w:lsdException w:name="Colorful Grid Accent 4" w:semiHidden="0" w:uiPriority="73" w:unhideWhenUsed="0"/>
-    <w:lsdException w:name="Light Shading Accent 5" w:semiHidden="0" w:uiPriority="60" w:unhideWhenUsed="0"/>
-    <w:lsdException w:name="Light List Accent 5" w:semiHidden="0" w:uiPriority="61" w:unhideWhenUsed="0"/>
-    <w:lsdException w:name="Light Grid Accent 5" w:semiHidden="0" w:uiPriority="62" w:unhideWhenUsed="0"/>
-    <w:lsdException w:name="Medium Shading 1 Accent 5" w:semiHidden="0" w:uiPriority="63" w:unhideWhenUsed="0"/>
-    <w:lsdException w:name="Medium Shading 2 Accent 5" w:semiHidden="0" w:uiPriority="64" w:unhideWhenUsed="0"/>
-    <w:lsdException w:name="Medium List 1 Accent 5" w:semiHidden="0" w:uiPriority="65" w:unhideWhenUsed="0"/>
-    <w:lsdException w:name="Medium List 2 Accent 5" w:semiHidden="0" w:uiPriority="66" w:unhideWhenUsed="0"/>
-    <w:lsdException w:name="Medium Grid 1 Accent 5" w:semiHidden="0" w:uiPriority="67" w:unhideWhenUsed="0"/>
-    <w:lsdException w:name="Medium Grid 2 Accent 5" w:semiHidden="0" w:uiPriority="68" w:unhideWhenUsed="0"/>
-    <w:lsdException w:name="Medium Grid 3 Accent 5" w:semiHidden="0" w:uiPriority="69" w:unhideWhenUsed="0"/>
-    <w:lsdException w:name="Dark List Accent 5" w:semiHidden="0" w:uiPriority="70" w:unhideWhenUsed="0"/>
-    <w:lsdException w:name="Colorful Shading Accent 5" w:semiHidden="0" w:uiPriority="71" w:unhideWhenUsed="0"/>
-    <w:lsdException w:name="Colorful List Accent 5" w:semiHidden="0" w:uiPriority="72" w:unhideWhenUsed="0"/>
-    <w:lsdException w:name="Colorful Grid Accent 5" w:semiHidden="0" w:uiPriority="73" w:unhideWhenUsed="0"/>
-    <w:lsdException w:name="Light Shading Accent 6" w:semiHidden="0" w:uiPriority="60" w:unhideWhenUsed="0"/>
-    <w:lsdException w:name="Light List Accent 6" w:semiHidden="0" w:uiPriority="61" w:unhideWhenUsed="0"/>
-    <w:lsdException w:name="Light Grid Accent 6" w:semiHidden="0" w:uiPriority="62" w:unhideWhenUsed="0"/>
-    <w:lsdException w:name="Medium Shading 1 Accent 6" w:semiHidden="0" w:uiPriority="63" w:unhideWhenUsed="0"/>
-    <w:lsdException w:name="Medium Shading 2 Accent 6" w:semiHidden="0" w:uiPriority="64" w:unhideWhenUsed="0"/>
-    <w:lsdException w:name="Medium List 1 Accent 6" w:semiHidden="0" w:uiPriority="65" w:unhideWhenUsed="0"/>
-    <w:lsdException w:name="Medium List 2 Accent 6" w:semiHidden="0" w:uiPriority="66" w:unhideWhenUsed="0"/>
-    <w:lsdException w:name="Medium Grid 1 Accent 6" w:semiHidden="0" w:uiPriority="67" w:unhideWhenUsed="0"/>
-    <w:lsdException w:name="Medium Grid 2 Accent 6" w:semiHidden="0" w:uiPriority="68" w:unhideWhenUsed="0"/>
-    <w:lsdException w:name="Medium Grid 3 Accent 6" w:semiHidden="0" w:uiPriority="69" w:unhideWhenUsed="0"/>
-    <w:lsdException w:name="Dark List Accent 6" w:semiHidden="0" w:uiPriority="70" w:unhideWhenUsed="0"/>
-    <w:lsdException w:name="Colorful Shading Accent 6" w:semiHidden="0" w:uiPriority="71" w:unhideWhenUsed="0"/>
-    <w:lsdException w:name="Colorful List Accent 6" w:semiHidden="0" w:uiPriority="72" w:unhideWhenUsed="0"/>
-    <w:lsdException w:name="Colorful Grid Accent 6" w:semiHidden="0" w:uiPriority="73" w:unhideWhenUsed="0"/>
-    <w:lsdException w:name="Subtle Emphasis" w:semiHidden="0" w:uiPriority="19" w:unhideWhenUsed="0" w:qFormat="1"/>
-    <w:lsdException w:name="Intense Emphasis" w:semiHidden="0" w:uiPriority="21" w:unhideWhenUsed="0" w:qFormat="1"/>
-    <w:lsdException w:name="Subtle Reference" w:semiHidden="0" w:uiPriority="31" w:unhideWhenUsed="0" w:qFormat="1"/>
-    <w:lsdException w:name="Intense Reference" w:semiHidden="0" w:uiPriority="32" w:unhideWhenUsed="0" w:qFormat="1"/>
-    <w:lsdException w:name="Book Title" w:semiHidden="0" w:uiPriority="33" w:unhideWhenUsed="0" w:qFormat="1"/>
-    <w:lsdException w:name="Bibliography" w:uiPriority="37"/>
-    <w:lsdException w:name="TOC Heading" w:uiPriority="39" w:qFormat="1"/>
+  <w:latentStyles w:defLockedState="0" w:defUIPriority="99" w:defSemiHidden="0" w:defUnhideWhenUsed="0" w:defQFormat="0" w:count="371">
+    <w:lsdException w:name="Normal" w:uiPriority="0" w:qFormat="1"/>
+    <w:lsdException w:name="heading 1" w:uiPriority="9" w:qFormat="1"/>
+    <w:lsdException w:name="heading 2" w:semiHidden="1" w:uiPriority="9" w:unhideWhenUsed="1" w:qFormat="1"/>
+    <w:lsdException w:name="heading 3" w:semiHidden="1" w:uiPriority="9" w:unhideWhenUsed="1" w:qFormat="1"/>
+    <w:lsdException w:name="heading 4" w:semiHidden="1" w:uiPriority="9" w:unhideWhenUsed="1" w:qFormat="1"/>
+    <w:lsdException w:name="heading 5" w:semiHidden="1" w:uiPriority="9" w:unhideWhenUsed="1" w:qFormat="1"/>
+    <w:lsdException w:name="heading 6" w:semiHidden="1" w:uiPriority="9" w:unhideWhenUsed="1" w:qFormat="1"/>
+    <w:lsdException w:name="heading 7" w:semiHidden="1" w:uiPriority="9" w:unhideWhenUsed="1" w:qFormat="1"/>
+    <w:lsdException w:name="heading 8" w:semiHidden="1" w:uiPriority="9" w:unhideWhenUsed="1" w:qFormat="1"/>
+    <w:lsdException w:name="heading 9" w:semiHidden="1" w:uiPriority="9" w:unhideWhenUsed="1" w:qFormat="1"/>
+    <w:lsdException w:name="index 1" w:semiHidden="1" w:unhideWhenUsed="1"/>
+    <w:lsdException w:name="index 2" w:semiHidden="1" w:unhideWhenUsed="1"/>
+    <w:lsdException w:name="index 3" w:semiHidden="1" w:unhideWhenUsed="1"/>
+    <w:lsdException w:name="index 4" w:semiHidden="1" w:unhideWhenUsed="1"/>
+    <w:lsdException w:name="index 5" w:semiHidden="1" w:unhideWhenUsed="1"/>
+    <w:lsdException w:name="index 6" w:semiHidden="1" w:unhideWhenUsed="1"/>
+    <w:lsdException w:name="index 7" w:semiHidden="1" w:unhideWhenUsed="1"/>
+    <w:lsdException w:name="index 8" w:semiHidden="1" w:unhideWhenUsed="1"/>
+    <w:lsdException w:name="index 9" w:semiHidden="1" w:unhideWhenUsed="1"/>
+    <w:lsdException w:name="toc 1" w:semiHidden="1" w:uiPriority="39" w:unhideWhenUsed="1"/>
+    <w:lsdException w:name="toc 2" w:semiHidden="1" w:uiPriority="39" w:unhideWhenUsed="1"/>
+    <w:lsdException w:name="toc 3" w:semiHidden="1" w:uiPriority="39" w:unhideWhenUsed="1"/>
+    <w:lsdException w:name="toc 4" w:semiHidden="1" w:uiPriority="39" w:unhideWhenUsed="1"/>
+    <w:lsdException w:name="toc 5" w:semiHidden="1" w:uiPriority="39" w:unhideWhenUsed="1"/>
+    <w:lsdException w:name="toc 6" w:semiHidden="1" w:uiPriority="39" w:unhideWhenUsed="1"/>
+    <w:lsdException w:name="toc 7" w:semiHidden="1" w:uiPriority="39" w:unhideWhenUsed="1"/>
+    <w:lsdException w:name="toc 8" w:semiHidden="1" w:uiPriority="39" w:unhideWhenUsed="1"/>
+    <w:lsdException w:name="toc 9" w:semiHidden="1" w:uiPriority="39" w:unhideWhenUsed="1"/>
+    <w:lsdException w:name="Normal Indent" w:semiHidden="1" w:unhideWhenUsed="1"/>
+    <w:lsdException w:name="footnote text" w:semiHidden="1" w:unhideWhenUsed="1"/>
+    <w:lsdException w:name="annotation text" w:semiHidden="1" w:unhideWhenUsed="1"/>
+    <w:lsdException w:name="header" w:semiHidden="1" w:unhideWhenUsed="1"/>
+    <w:lsdException w:name="footer" w:semiHidden="1" w:unhideWhenUsed="1"/>
+    <w:lsdException w:name="index heading" w:semiHidden="1" w:unhideWhenUsed="1"/>
+    <w:lsdException w:name="caption" w:semiHidden="1" w:uiPriority="35" w:unhideWhenUsed="1" w:qFormat="1"/>
+    <w:lsdException w:name="table of figures" w:semiHidden="1" w:unhideWhenUsed="1"/>
+    <w:lsdException w:name="envelope address" w:semiHidden="1" w:unhideWhenUsed="1"/>
+    <w:lsdException w:name="envelope return" w:semiHidden="1" w:unhideWhenUsed="1"/>
+    <w:lsdException w:name="footnote reference" w:semiHidden="1" w:unhideWhenUsed="1"/>
+    <w:lsdException w:name="annotation reference" w:semiHidden="1" w:unhideWhenUsed="1"/>
+    <w:lsdException w:name="line number" w:semiHidden="1" w:unhideWhenUsed="1"/>
+    <w:lsdException w:name="page number" w:semiHidden="1" w:unhideWhenUsed="1"/>
+    <w:lsdException w:name="endnote reference" w:semiHidden="1" w:unhideWhenUsed="1"/>
+    <w:lsdException w:name="endnote text" w:semiHidden="1" w:unhideWhenUsed="1"/>
+    <w:lsdException w:name="table of authorities" w:semiHidden="1" w:unhideWhenUsed="1"/>
+    <w:lsdException w:name="macro" w:semiHidden="1" w:unhideWhenUsed="1"/>
+    <w:lsdException w:name="toa heading" w:semiHidden="1" w:unhideWhenUsed="1"/>
+    <w:lsdException w:name="List" w:semiHidden="1" w:unhideWhenUsed="1"/>
+    <w:lsdException w:name="List Bullet" w:semiHidden="1" w:unhideWhenUsed="1"/>
+    <w:lsdException w:name="List Number" w:semiHidden="1" w:unhideWhenUsed="1"/>
+    <w:lsdException w:name="List 2" w:semiHidden="1" w:unhideWhenUsed="1"/>
+    <w:lsdException w:name="List 3" w:semiHidden="1" w:unhideWhenUsed="1"/>
+    <w:lsdException w:name="List 4" w:semiHidden="1" w:unhideWhenUsed="1"/>
+    <w:lsdException w:name="List 5" w:semiHidden="1" w:unhideWhenUsed="1"/>
+    <w:lsdException w:name="List Bullet 2" w:semiHidden="1" w:unhideWhenUsed="1"/>
+    <w:lsdException w:name="List Bullet 3" w:semiHidden="1" w:unhideWhenUsed="1"/>
+    <w:lsdException w:name="List Bullet 4" w:semiHidden="1" w:unhideWhenUsed="1"/>
+    <w:lsdException w:name="List Bullet 5" w:semiHidden="1" w:unhideWhenUsed="1"/>
+    <w:lsdException w:name="List Number 2" w:semiHidden="1" w:unhideWhenUsed="1"/>
+    <w:lsdException w:name="List Number 3" w:semiHidden="1" w:unhideWhenUsed="1"/>
+    <w:lsdException w:name="List Number 4" w:semiHidden="1" w:unhideWhenUsed="1"/>
+    <w:lsdException w:name="List Number 5" w:semiHidden="1" w:unhideWhenUsed="1"/>
+    <w:lsdException w:name="Title" w:uiPriority="10" w:qFormat="1"/>
+    <w:lsdException w:name="Closing" w:semiHidden="1" w:unhideWhenUsed="1"/>
+    <w:lsdException w:name="Signature" w:semiHidden="1" w:unhideWhenUsed="1"/>
+    <w:lsdException w:name="Default Paragraph Font" w:semiHidden="1" w:uiPriority="1" w:unhideWhenUsed="1"/>
+    <w:lsdException w:name="Body Text" w:semiHidden="1" w:unhideWhenUsed="1"/>
+    <w:lsdException w:name="Body Text Indent" w:semiHidden="1" w:unhideWhenUsed="1"/>
+    <w:lsdException w:name="List Continue" w:semiHidden="1" w:unhideWhenUsed="1"/>
+    <w:lsdException w:name="List Continue 2" w:semiHidden="1" w:unhideWhenUsed="1"/>
+    <w:lsdException w:name="List Continue 3" w:semiHidden="1" w:unhideWhenUsed="1"/>
+    <w:lsdException w:name="List Continue 4" w:semiHidden="1" w:unhideWhenUsed="1"/>
+    <w:lsdException w:name="List Continue 5" w:semiHidden="1" w:unhideWhenUsed="1"/>
+    <w:lsdException w:name="Message Header" w:semiHidden="1" w:unhideWhenUsed="1"/>
+    <w:lsdException w:name="Subtitle" w:uiPriority="11" w:qFormat="1"/>
+    <w:lsdException w:name="Salutation" w:semiHidden="1" w:unhideWhenUsed="1"/>
+    <w:lsdException w:name="Date" w:semiHidden="1" w:unhideWhenUsed="1"/>
+    <w:lsdException w:name="Body Text First Indent" w:semiHidden="1" w:unhideWhenUsed="1"/>
+    <w:lsdException w:name="Body Text First Indent 2" w:semiHidden="1" w:unhideWhenUsed="1"/>
+    <w:lsdException w:name="Note Heading" w:semiHidden="1" w:unhideWhenUsed="1"/>
+    <w:lsdException w:name="Body Text 2" w:semiHidden="1" w:unhideWhenUsed="1"/>
+    <w:lsdException w:name="Body Text 3" w:semiHidden="1" w:unhideWhenUsed="1"/>
+    <w:lsdException w:name="Body Text Indent 2" w:semiHidden="1" w:unhideWhenUsed="1"/>
+    <w:lsdException w:name="Body Text Indent 3" w:semiHidden="1" w:unhideWhenUsed="1"/>
+    <w:lsdException w:name="Block Text" w:semiHidden="1" w:unhideWhenUsed="1"/>
+    <w:lsdException w:name="Hyperlink" w:semiHidden="1" w:unhideWhenUsed="1"/>
+    <w:lsdException w:name="FollowedHyperlink" w:semiHidden="1" w:unhideWhenUsed="1"/>
+    <w:lsdException w:name="Strong" w:uiPriority="22" w:qFormat="1"/>
+    <w:lsdException w:name="Emphasis" w:uiPriority="20" w:qFormat="1"/>
+    <w:lsdException w:name="Document Map" w:semiHidden="1" w:unhideWhenUsed="1"/>
+    <w:lsdException w:name="Plain Text" w:semiHidden="1" w:unhideWhenUsed="1"/>
+    <w:lsdException w:name="E-mail Signature" w:semiHidden="1" w:unhideWhenUsed="1"/>
+    <w:lsdException w:name="HTML Top of Form" w:semiHidden="1" w:unhideWhenUsed="1"/>
+    <w:lsdException w:name="HTML Bottom of Form" w:semiHidden="1" w:unhideWhenUsed="1"/>
+    <w:lsdException w:name="Normal (Web)" w:semiHidden="1" w:unhideWhenUsed="1"/>
+    <w:lsdException w:name="HTML Acronym" w:semiHidden="1" w:unhideWhenUsed="1"/>
+    <w:lsdException w:name="HTML Address" w:semiHidden="1" w:unhideWhenUsed="1"/>
+    <w:lsdException w:name="HTML Cite" w:semiHidden="1" w:unhideWhenUsed="1"/>
+    <w:lsdException w:name="HTML Code" w:semiHidden="1" w:unhideWhenUsed="1"/>
+    <w:lsdException w:name="HTML Definition" w:semiHidden="1" w:unhideWhenUsed="1"/>
+    <w:lsdException w:name="HTML Keyboard" w:semiHidden="1" w:unhideWhenUsed="1"/>
+    <w:lsdException w:name="HTML Preformatted" w:semiHidden="1" w:unhideWhenUsed="1"/>
+    <w:lsdException w:name="HTML Sample" w:semiHidden="1" w:unhideWhenUsed="1"/>
+    <w:lsdException w:name="HTML Typewriter" w:semiHidden="1" w:unhideWhenUsed="1"/>
+    <w:lsdException w:name="HTML Variable" w:semiHidden="1" w:unhideWhenUsed="1"/>
+    <w:lsdException w:name="Normal Table" w:semiHidden="1" w:unhideWhenUsed="1"/>
+    <w:lsdException w:name="annotation subject" w:semiHidden="1" w:unhideWhenUsed="1"/>
+    <w:lsdException w:name="No List" w:semiHidden="1" w:unhideWhenUsed="1"/>
+    <w:lsdException w:name="Outline List 1" w:semiHidden="1" w:unhideWhenUsed="1"/>
+    <w:lsdException w:name="Outline List 2" w:semiHidden="1" w:unhideWhenUsed="1"/>
+    <w:lsdException w:name="Outline List 3" w:semiHidden="1" w:unhideWhenUsed="1"/>
+    <w:lsdException w:name="Table Simple 1" w:semiHidden="1" w:unhideWhenUsed="1"/>
+    <w:lsdException w:name="Table Simple 2" w:semiHidden="1" w:unhideWhenUsed="1"/>
+    <w:lsdException w:name="Table Simple 3" w:semiHidden="1" w:unhideWhenUsed="1"/>
+    <w:lsdException w:name="Table Classic 1" w:semiHidden="1" w:unhideWhenUsed="1"/>
+    <w:lsdException w:name="Table Classic 2" w:semiHidden="1" w:unhideWhenUsed="1"/>
+    <w:lsdException w:name="Table Classic 3" w:semiHidden="1" w:unhideWhenUsed="1"/>
+    <w:lsdException w:name="Table Classic 4" w:semiHidden="1" w:unhideWhenUsed="1"/>
+    <w:lsdException w:name="Table Colorful 1" w:semiHidden="1" w:unhideWhenUsed="1"/>
+    <w:lsdException w:name="Table Colorful 2" w:semiHidden="1" w:unhideWhenUsed="1"/>
+    <w:lsdException w:name="Table Colorful 3" w:semiHidden="1" w:unhideWhenUsed="1"/>
+    <w:lsdException w:name="Table Columns 1" w:semiHidden="1" w:unhideWhenUsed="1"/>
+    <w:lsdException w:name="Table Columns 2" w:semiHidden="1" w:unhideWhenUsed="1"/>
+    <w:lsdException w:name="Table Columns 3" w:semiHidden="1" w:unhideWhenUsed="1"/>
+    <w:lsdException w:name="Table Columns 4" w:semiHidden="1" w:unhideWhenUsed="1"/>
+    <w:lsdException w:name="Table Columns 5" w:semiHidden="1" w:unhideWhenUsed="1"/>
+    <w:lsdException w:name="Table Grid 1" w:semiHidden="1" w:unhideWhenUsed="1"/>
+    <w:lsdException w:name="Table Grid 2" w:semiHidden="1" w:unhideWhenUsed="1"/>
+    <w:lsdException w:name="Table Grid 3" w:semiHidden="1" w:unhideWhenUsed="1"/>
+    <w:lsdException w:name="Table Grid 4" w:semiHidden="1" w:unhideWhenUsed="1"/>
+    <w:lsdException w:name="Table Grid 5" w:semiHidden="1" w:unhideWhenUsed="1"/>
+    <w:lsdException w:name="Table Grid 6" w:semiHidden="1" w:unhideWhenUsed="1"/>
+    <w:lsdException w:name="Table Grid 7" w:semiHidden="1" w:unhideWhenUsed="1"/>
+    <w:lsdException w:name="Table Grid 8" w:semiHidden="1" w:unhideWhenUsed="1"/>
+    <w:lsdException w:name="Table List 1" w:semiHidden="1" w:unhideWhenUsed="1"/>
+    <w:lsdException w:name="Table List 2" w:semiHidden="1" w:unhideWhenUsed="1"/>
+    <w:lsdException w:name="Table List 3" w:semiHidden="1" w:unhideWhenUsed="1"/>
+    <w:lsdException w:name="Table List 4" w:semiHidden="1" w:unhideWhenUsed="1"/>
+    <w:lsdException w:name="Table List 5" w:semiHidden="1" w:unhideWhenUsed="1"/>
+    <w:lsdException w:name="Table List 6" w:semiHidden="1" w:unhideWhenUsed="1"/>
+    <w:lsdException w:name="Table List 7" w:semiHidden="1" w:unhideWhenUsed="1"/>
+    <w:lsdException w:name="Table List 8" w:semiHidden="1" w:unhideWhenUsed="1"/>
+    <w:lsdException w:name="Table 3D effects 1" w:semiHidden="1" w:unhideWhenUsed="1"/>
+    <w:lsdException w:name="Table 3D effects 2" w:semiHidden="1" w:unhideWhenUsed="1"/>
+    <w:lsdException w:name="Table 3D effects 3" w:semiHidden="1" w:unhideWhenUsed="1"/>
+    <w:lsdException w:name="Table Contemporary" w:semiHidden="1" w:unhideWhenUsed="1"/>
+    <w:lsdException w:name="Table Elegant" w:semiHidden="1" w:unhideWhenUsed="1"/>
+    <w:lsdException w:name="Table Professional" w:semiHidden="1" w:unhideWhenUsed="1"/>
+    <w:lsdException w:name="Table Subtle 1" w:semiHidden="1" w:unhideWhenUsed="1"/>
+    <w:lsdException w:name="Table Subtle 2" w:semiHidden="1" w:unhideWhenUsed="1"/>
+    <w:lsdException w:name="Table Web 1" w:semiHidden="1" w:unhideWhenUsed="1"/>
+    <w:lsdException w:name="Table Web 2" w:semiHidden="1" w:unhideWhenUsed="1"/>
+    <w:lsdException w:name="Table Web 3" w:semiHidden="1" w:unhideWhenUsed="1"/>
+    <w:lsdException w:name="Balloon Text" w:semiHidden="1" w:unhideWhenUsed="1"/>
+    <w:lsdException w:name="Table Grid" w:uiPriority="59"/>
+    <w:lsdException w:name="Table Theme" w:semiHidden="1" w:unhideWhenUsed="1"/>
+    <w:lsdException w:name="Placeholder Text" w:semiHidden="1"/>
+    <w:lsdException w:name="No Spacing" w:uiPriority="1" w:qFormat="1"/>
+    <w:lsdException w:name="Light Shading" w:uiPriority="60"/>
+    <w:lsdException w:name="Light List" w:uiPriority="61"/>
+    <w:lsdException w:name="Light Grid" w:uiPriority="62"/>
+    <w:lsdException w:name="Medium Shading 1" w:uiPriority="63"/>
+    <w:lsdException w:name="Medium Shading 2" w:uiPriority="64"/>
+    <w:lsdException w:name="Medium List 1" w:uiPriority="65"/>
+    <w:lsdException w:name="Medium List 2" w:uiPriority="66"/>
+    <w:lsdException w:name="Medium Grid 1" w:uiPriority="67"/>
+    <w:lsdException w:name="Medium Grid 2" w:uiPriority="68"/>
+    <w:lsdException w:name="Medium Grid 3" w:uiPriority="69"/>
+    <w:lsdException w:name="Dark List" w:uiPriority="70"/>
+    <w:lsdException w:name="Colorful Shading" w:uiPriority="71"/>
+    <w:lsdException w:name="Colorful List" w:uiPriority="72"/>
+    <w:lsdException w:name="Colorful Grid" w:uiPriority="73"/>
+    <w:lsdException w:name="Light Shading Accent 1" w:uiPriority="60"/>
+    <w:lsdException w:name="Light List Accent 1" w:uiPriority="61"/>
+    <w:lsdException w:name="Light Grid Accent 1" w:uiPriority="62"/>
+    <w:lsdException w:name="Medium Shading 1 Accent 1" w:uiPriority="63"/>
+    <w:lsdException w:name="Medium Shading 2 Accent 1" w:uiPriority="64"/>
+    <w:lsdException w:name="Medium List 1 Accent 1" w:uiPriority="65"/>
+    <w:lsdException w:name="Revision" w:semiHidden="1"/>
+    <w:lsdException w:name="List Paragraph" w:uiPriority="34" w:qFormat="1"/>
+    <w:lsdException w:name="Quote" w:uiPriority="29" w:qFormat="1"/>
+    <w:lsdException w:name="Intense Quote" w:uiPriority="30" w:qFormat="1"/>
+    <w:lsdException w:name="Medium List 2 Accent 1" w:uiPriority="66"/>
+    <w:lsdException w:name="Medium Grid 1 Accent 1" w:uiPriority="67"/>
+    <w:lsdException w:name="Medium Grid 2 Accent 1" w:uiPriority="68"/>
+    <w:lsdException w:name="Medium Grid 3 Accent 1" w:uiPriority="69"/>
+    <w:lsdException w:name="Dark List Accent 1" w:uiPriority="70"/>
+    <w:lsdException w:name="Colorful Shading Accent 1" w:uiPriority="71"/>
+    <w:lsdException w:name="Colorful List Accent 1" w:uiPriority="72"/>
+    <w:lsdException w:name="Colorful Grid Accent 1" w:uiPriority="73"/>
+    <w:lsdException w:name="Light Shading Accent 2" w:uiPriority="60"/>
+    <w:lsdException w:name="Light List Accent 2" w:uiPriority="61"/>
+    <w:lsdException w:name="Light Grid Accent 2" w:uiPriority="62"/>
+    <w:lsdException w:name="Medium Shading 1 Accent 2" w:uiPriority="63"/>
+    <w:lsdException w:name="Medium Shading 2 Accent 2" w:uiPriority="64"/>
+    <w:lsdException w:name="Medium List 1 Accent 2" w:uiPriority="65"/>
+    <w:lsdException w:name="Medium List 2 Accent 2" w:uiPriority="66"/>
+    <w:lsdException w:name="Medium Grid 1 Accent 2" w:uiPriority="67"/>
+    <w:lsdException w:name="Medium Grid 2 Accent 2" w:uiPriority="68"/>
+    <w:lsdException w:name="Medium Grid 3 Accent 2" w:uiPriority="69"/>
+    <w:lsdException w:name="Dark List Accent 2" w:uiPriority="70"/>
+    <w:lsdException w:name="Colorful Shading Accent 2" w:uiPriority="71"/>
+    <w:lsdException w:name="Colorful List Accent 2" w:uiPriority="72"/>
+    <w:lsdException w:name="Colorful Grid Accent 2" w:uiPriority="73"/>
+    <w:lsdException w:name="Light Shading Accent 3" w:uiPriority="60"/>
+    <w:lsdException w:name="Light List Accent 3" w:uiPriority="61"/>
+    <w:lsdException w:name="Light Grid Accent 3" w:uiPriority="62"/>
+    <w:lsdException w:name="Medium Shading 1 Accent 3" w:uiPriority="63"/>
+    <w:lsdException w:name="Medium Shading 2 Accent 3" w:uiPriority="64"/>
+    <w:lsdException w:name="Medium List 1 Accent 3" w:uiPriority="65"/>
+    <w:lsdException w:name="Medium List 2 Accent 3" w:uiPriority="66"/>
+    <w:lsdException w:name="Medium Grid 1 Accent 3" w:uiPriority="67"/>
+    <w:lsdException w:name="Medium Grid 2 Accent 3" w:uiPriority="68"/>
+    <w:lsdException w:name="Medium Grid 3 Accent 3" w:uiPriority="69"/>
+    <w:lsdException w:name="Dark List Accent 3" w:uiPriority="70"/>
+    <w:lsdException w:name="Colorful Shading Accent 3" w:uiPriority="71"/>
+    <w:lsdException w:name="Colorful List Accent 3" w:uiPriority="72"/>
+    <w:lsdException w:name="Colorful Grid Accent 3" w:uiPriority="73"/>
+    <w:lsdException w:name="Light Shading Accent 4" w:uiPriority="60"/>
+    <w:lsdException w:name="Light List Accent 4" w:uiPriority="61"/>
+    <w:lsdException w:name="Light Grid Accent 4" w:uiPriority="62"/>
+    <w:lsdException w:name="Medium Shading 1 Accent 4" w:uiPriority="63"/>
+    <w:lsdException w:name="Medium Shading 2 Accent 4" w:uiPriority="64"/>
+    <w:lsdException w:name="Medium List 1 Accent 4" w:uiPriority="65"/>
+    <w:lsdException w:name="Medium List 2 Accent 4" w:uiPriority="66"/>
+    <w:lsdException w:name="Medium Grid 1 Accent 4" w:uiPriority="67"/>
+    <w:lsdException w:name="Medium Grid 2 Accent 4" w:uiPriority="68"/>
+    <w:lsdException w:name="Medium Grid 3 Accent 4" w:uiPriority="69"/>
+    <w:lsdException w:name="Dark List Accent 4" w:uiPriority="70"/>
+    <w:lsdException w:name="Colorful Shading Accent 4" w:uiPriority="71"/>
+    <w:lsdException w:name="Colorful List Accent 4" w:uiPriority="72"/>
+    <w:lsdException w:name="Colorful Grid Accent 4" w:uiPriority="73"/>
+    <w:lsdException w:name="Light Shading Accent 5" w:uiPriority="60"/>
+    <w:lsdException w:name="Light List Accent 5" w:uiPriority="61"/>
+    <w:lsdException w:name="Light Grid Accent 5" w:uiPriority="62"/>
+    <w:lsdException w:name="Medium Shading 1 Accent 5" w:uiPriority="63"/>
+    <w:lsdException w:name="Medium Shading 2 Accent 5" w:uiPriority="64"/>
+    <w:lsdException w:name="Medium List 1 Accent 5" w:uiPriority="65"/>
+    <w:lsdException w:name="Medium List 2 Accent 5" w:uiPriority="66"/>
+    <w:lsdException w:name="Medium Grid 1 Accent 5" w:uiPriority="67"/>
+    <w:lsdException w:name="Medium Grid 2 Accent 5" w:uiPriority="68"/>
+    <w:lsdException w:name="Medium Grid 3 Accent 5" w:uiPriority="69"/>
+    <w:lsdException w:name="Dark List Accent 5" w:uiPriority="70"/>
+    <w:lsdException w:name="Colorful Shading Accent 5" w:uiPriority="71"/>
+    <w:lsdException w:name="Colorful List Accent 5" w:uiPriority="72"/>
+    <w:lsdException w:name="Colorful Grid Accent 5" w:uiPriority="73"/>
+    <w:lsdException w:name="Light Shading Accent 6" w:uiPriority="60"/>
+    <w:lsdException w:name="Light List Accent 6" w:uiPriority="61"/>
+    <w:lsdException w:name="Light Grid Accent 6" w:uiPriority="62"/>
+    <w:lsdException w:name="Medium Shading 1 Accent 6" w:uiPriority="63"/>
+    <w:lsdException w:name="Medium Shading 2 Accent 6" w:uiPriority="64"/>
+    <w:lsdException w:name="Medium List 1 Accent 6" w:uiPriority="65"/>
+    <w:lsdException w:name="Medium List 2 Accent 6" w:uiPriority="66"/>
+    <w:lsdException w:name="Medium Grid 1 Accent 6" w:uiPriority="67"/>
+    <w:lsdException w:name="Medium Grid 2 Accent 6" w:uiPriority="68"/>
+    <w:lsdException w:name="Medium Grid 3 Accent 6" w:uiPriority="69"/>
+    <w:lsdException w:name="Dark List Accent 6" w:uiPriority="70"/>
+    <w:lsdException w:name="Colorful Shading Accent 6" w:uiPriority="71"/>
+    <w:lsdException w:name="Colorful List Accent 6" w:uiPriority="72"/>
+    <w:lsdException w:name="Colorful Grid Accent 6" w:uiPriority="73"/>
+    <w:lsdException w:name="Subtle Emphasis" w:uiPriority="19" w:qFormat="1"/>
+    <w:lsdException w:name="Intense Emphasis" w:uiPriority="21" w:qFormat="1"/>
+    <w:lsdException w:name="Subtle Reference" w:uiPriority="31" w:qFormat="1"/>
+    <w:lsdException w:name="Intense Reference" w:uiPriority="32" w:qFormat="1"/>
+    <w:lsdException w:name="Book Title" w:uiPriority="33" w:qFormat="1"/>
+    <w:lsdException w:name="Bibliography" w:semiHidden="1" w:uiPriority="37" w:unhideWhenUsed="1"/>
+    <w:lsdException w:name="TOC Heading" w:semiHidden="1" w:uiPriority="39" w:unhideWhenUsed="1" w:qFormat="1"/>
+    <w:lsdException w:name="Plain Table 1" w:uiPriority="41"/>
+    <w:lsdException w:name="Plain Table 2" w:uiPriority="42"/>
+    <w:lsdException w:name="Plain Table 3" w:uiPriority="43"/>
+    <w:lsdException w:name="Plain Table 4" w:uiPriority="44"/>
+    <w:lsdException w:name="Plain Table 5" w:uiPriority="45"/>
+    <w:lsdException w:name="Grid Table Light" w:uiPriority="40"/>
+    <w:lsdException w:name="Grid Table 1 Light" w:uiPriority="46"/>
+    <w:lsdException w:name="Grid Table 2" w:uiPriority="47"/>
+    <w:lsdException w:name="Grid Table 3" w:uiPriority="48"/>
+    <w:lsdException w:name="Grid Table 4" w:uiPriority="49"/>
+    <w:lsdException w:name="Grid Table 5 Dark" w:uiPriority="50"/>
+    <w:lsdException w:name="Grid Table 6 Colorful" w:uiPriority="51"/>
+    <w:lsdException w:name="Grid Table 7 Colorful" w:uiPriority="52"/>
+    <w:lsdException w:name="Grid Table 1 Light Accent 1" w:uiPriority="46"/>
+    <w:lsdException w:name="Grid Table 2 Accent 1" w:uiPriority="47"/>
+    <w:lsdException w:name="Grid Table 3 Accent 1" w:uiPriority="48"/>
+    <w:lsdException w:name="Grid Table 4 Accent 1" w:uiPriority="49"/>
+    <w:lsdException w:name="Grid Table 5 Dark Accent 1" w:uiPriority="50"/>
+    <w:lsdException w:name="Grid Table 6 Colorful Accent 1" w:uiPriority="51"/>
+    <w:lsdException w:name="Grid Table 7 Colorful Accent 1" w:uiPriority="52"/>
+    <w:lsdException w:name="Grid Table 1 Light Accent 2" w:uiPriority="46"/>
+    <w:lsdException w:name="Grid Table 2 Accent 2" w:uiPriority="47"/>
+    <w:lsdException w:name="Grid Table 3 Accent 2" w:uiPriority="48"/>
+    <w:lsdException w:name="Grid Table 4 Accent 2" w:uiPriority="49"/>
+    <w:lsdException w:name="Grid Table 5 Dark Accent 2" w:uiPriority="50"/>
+    <w:lsdException w:name="Grid Table 6 Colorful Accent 2" w:uiPriority="51"/>
+    <w:lsdException w:name="Grid Table 7 Colorful Accent 2" w:uiPriority="52"/>
+    <w:lsdException w:name="Grid Table 1 Light Accent 3" w:uiPriority="46"/>
+    <w:lsdException w:name="Grid Table 2 Accent 3" w:uiPriority="47"/>
+    <w:lsdException w:name="Grid Table 3 Accent 3" w:uiPriority="48"/>
+    <w:lsdException w:name="Grid Table 4 Accent 3" w:uiPriority="49"/>
+    <w:lsdException w:name="Grid Table 5 Dark Accent 3" w:uiPriority="50"/>
+    <w:lsdException w:name="Grid Table 6 Colorful Accent 3" w:uiPriority="51"/>
+    <w:lsdException w:name="Grid Table 7 Colorful Accent 3" w:uiPriority="52"/>
+    <w:lsdException w:name="Grid Table 1 Light Accent 4" w:uiPriority="46"/>
+    <w:lsdException w:name="Grid Table 2 Accent 4" w:uiPriority="47"/>
+    <w:lsdException w:name="Grid Table 3 Accent 4" w:uiPriority="48"/>
+    <w:lsdException w:name="Grid Table 4 Accent 4" w:uiPriority="49"/>
+    <w:lsdException w:name="Grid Table 5 Dark Accent 4" w:uiPriority="50"/>
+    <w:lsdException w:name="Grid Table 6 Colorful Accent 4" w:uiPriority="51"/>
+    <w:lsdException w:name="Grid Table 7 Colorful Accent 4" w:uiPriority="52"/>
+    <w:lsdException w:name="Grid Table 1 Light Accent 5" w:uiPriority="46"/>
+    <w:lsdException w:name="Grid Table 2 Accent 5" w:uiPriority="47"/>
+    <w:lsdException w:name="Grid Table 3 Accent 5" w:uiPriority="48"/>
+    <w:lsdException w:name="Grid Table 4 Accent 5" w:uiPriority="49"/>
+    <w:lsdException w:name="Grid Table 5 Dark Accent 5" w:uiPriority="50"/>
+    <w:lsdException w:name="Grid Table 6 Colorful Accent 5" w:uiPriority="51"/>
+    <w:lsdException w:name="Grid Table 7 Colorful Accent 5" w:uiPriority="52"/>
+    <w:lsdException w:name="Grid Table 1 Light Accent 6" w:uiPriority="46"/>
+    <w:lsdException w:name="Grid Table 2 Accent 6" w:uiPriority="47"/>
+    <w:lsdException w:name="Grid Table 3 Accent 6" w:uiPriority="48"/>
+    <w:lsdException w:name="Grid Table 4 Accent 6" w:uiPriority="49"/>
+    <w:lsdException w:name="Grid Table 5 Dark Accent 6" w:uiPriority="50"/>
+    <w:lsdException w:name="Grid Table 6 Colorful Accent 6" w:uiPriority="51"/>
+    <w:lsdException w:name="Grid Table 7 Colorful Accent 6" w:uiPriority="52"/>
+    <w:lsdException w:name="List Table 1 Light" w:uiPriority="46"/>
+    <w:lsdException w:name="List Table 2" w:uiPriority="47"/>
+    <w:lsdException w:name="List Table 3" w:uiPriority="48"/>
+    <w:lsdException w:name="List Table 4" w:uiPriority="49"/>
+    <w:lsdException w:name="List Table 5 Dark" w:uiPriority="50"/>
+    <w:lsdException w:name="List Table 6 Colorful" w:uiPriority="51"/>
+    <w:lsdException w:name="List Table 7 Colorful" w:uiPriority="52"/>
+    <w:lsdException w:name="List Table 1 Light Accent 1" w:uiPriority="46"/>
+    <w:lsdException w:name="List Table 2 Accent 1" w:uiPriority="47"/>
+    <w:lsdException w:name="List Table 3 Accent 1" w:uiPriority="48"/>
+    <w:lsdException w:name="List Table 4 Accent 1" w:uiPriority="49"/>
+    <w:lsdException w:name="List Table 5 Dark Accent 1" w:uiPriority="50"/>
+    <w:lsdException w:name="List Table 6 Colorful Accent 1" w:uiPriority="51"/>
+    <w:lsdException w:name="List Table 7 Colorful Accent 1" w:uiPriority="52"/>
+    <w:lsdException w:name="List Table 1 Light Accent 2" w:uiPriority="46"/>
+    <w:lsdException w:name="List Table 2 Accent 2" w:uiPriority="47"/>
+    <w:lsdException w:name="List Table 3 Accent 2" w:uiPriority="48"/>
+    <w:lsdException w:name="List Table 4 Accent 2" w:uiPriority="49"/>
+    <w:lsdException w:name="List Table 5 Dark Accent 2" w:uiPriority="50"/>
+    <w:lsdException w:name="List Table 6 Colorful Accent 2" w:uiPriority="51"/>
+    <w:lsdException w:name="List Table 7 Colorful Accent 2" w:uiPriority="52"/>
+    <w:lsdException w:name="List Table 1 Light Accent 3" w:uiPriority="46"/>
+    <w:lsdException w:name="List Table 2 Accent 3" w:uiPriority="47"/>
+    <w:lsdException w:name="List Table 3 Accent 3" w:uiPriority="48"/>
+    <w:lsdException w:name="List Table 4 Accent 3" w:uiPriority="49"/>
+    <w:lsdException w:name="List Table 5 Dark Accent 3" w:uiPriority="50"/>
+    <w:lsdException w:name="List Table 6 Colorful Accent 3" w:uiPriority="51"/>
+    <w:lsdException w:name="List Table 7 Colorful Accent 3" w:uiPriority="52"/>
+    <w:lsdException w:name="List Table 1 Light Accent 4" w:uiPriority="46"/>
+    <w:lsdException w:name="List Table 2 Accent 4" w:uiPriority="47"/>
+    <w:lsdException w:name="List Table 3 Accent 4" w:uiPriority="48"/>
+    <w:lsdException w:name="List Table 4 Accent 4" w:uiPriority="49"/>
+    <w:lsdException w:name="List Table 5 Dark Accent 4" w:uiPriority="50"/>
+    <w:lsdException w:name="List Table 6 Colorful Accent 4" w:uiPriority="51"/>
+    <w:lsdException w:name="List Table 7 Colorful Accent 4" w:uiPriority="52"/>
+    <w:lsdException w:name="List Table 1 Light Accent 5" w:uiPriority="46"/>
+    <w:lsdException w:name="List Table 2 Accent 5" w:uiPriority="47"/>
+    <w:lsdException w:name="List Table 3 Accent 5" w:uiPriority="48"/>
+    <w:lsdException w:name="List Table 4 Accent 5" w:uiPriority="49"/>
+    <w:lsdException w:name="List Table 5 Dark Accent 5" w:uiPriority="50"/>
+    <w:lsdException w:name="List Table 6 Colorful Accent 5" w:uiPriority="51"/>
+    <w:lsdException w:name="List Table 7 Colorful Accent 5" w:uiPriority="52"/>
+    <w:lsdException w:name="List Table 1 Light Accent 6" w:uiPriority="46"/>
+    <w:lsdException w:name="List Table 2 Accent 6" w:uiPriority="47"/>
+    <w:lsdException w:name="List Table 3 Accent 6" w:uiPriority="48"/>
+    <w:lsdException w:name="List Table 4 Accent 6" w:uiPriority="49"/>
+    <w:lsdException w:name="List Table 5 Dark Accent 6" w:uiPriority="50"/>
+    <w:lsdException w:name="List Table 6 Colorful Accent 6" w:uiPriority="51"/>
+    <w:lsdException w:name="List Table 7 Colorful Accent 6" w:uiPriority="52"/>
   </w:latentStyles>
   <w:style w:type="paragraph" w:default="1" w:styleId="Normal">
     <w:name w:val="Normal"/>
@@ -3085,7 +4505,6 @@
   <w:style w:type="character" w:default="1" w:styleId="DefaultParagraphFont">
     <w:name w:val="Default Paragraph Font"/>
     <w:uiPriority w:val="1"/>
-    <w:semiHidden/>
     <w:unhideWhenUsed/>
   </w:style>
   <w:style w:type="table" w:default="1" w:styleId="TableNormal">
@@ -3093,7 +4512,6 @@
     <w:uiPriority w:val="99"/>
     <w:semiHidden/>
     <w:unhideWhenUsed/>
-    <w:qFormat/>
     <w:tblPr>
       <w:tblInd w:w="0" w:type="dxa"/>
       <w:tblCellMar>
@@ -3211,6 +4629,25 @@
     <w:rPr>
       <w:color w:val="0000FF" w:themeColor="hyperlink"/>
       <w:u w:val="single"/>
+    </w:rPr>
+  </w:style>
+  <w:style w:type="paragraph" w:styleId="Caption">
+    <w:name w:val="caption"/>
+    <w:basedOn w:val="Normal"/>
+    <w:next w:val="Normal"/>
+    <w:uiPriority w:val="35"/>
+    <w:unhideWhenUsed/>
+    <w:qFormat/>
+    <w:rsid w:val="00BE2737"/>
+    <w:pPr>
+      <w:spacing w:line="240" w:lineRule="auto"/>
+    </w:pPr>
+    <w:rPr>
+      <w:i/>
+      <w:iCs/>
+      <w:color w:val="1F497D" w:themeColor="text2"/>
+      <w:sz w:val="18"/>
+      <w:szCs w:val="18"/>
     </w:rPr>
   </w:style>
 </w:styles>

</xml_diff>